<commit_message>
Fix typo's and small errors
</commit_message>
<xml_diff>
--- a/Project/deel-2b/stories/03 book-filter-v3.docx
+++ b/Project/deel-2b/stories/03 book-filter-v3.docx
@@ -1,10 +1,10 @@
 
 <file path=word/document.xml><?xml version="1.0" encoding="utf-8"?>
-<w:document xmlns:wpc="http://schemas.microsoft.com/office/word/2010/wordprocessingCanvas" xmlns:cx="http://schemas.microsoft.com/office/drawing/2014/chartex" xmlns:cx1="http://schemas.microsoft.com/office/drawing/2015/9/8/chartex" xmlns:cx2="http://schemas.microsoft.com/office/drawing/2015/10/21/chartex" xmlns:cx3="http://schemas.microsoft.com/office/drawing/2016/5/9/chartex" xmlns:cx4="http://schemas.microsoft.com/office/drawing/2016/5/10/chartex" xmlns:cx5="http://schemas.microsoft.com/office/drawing/2016/5/11/chartex" xmlns:cx6="http://schemas.microsoft.com/office/drawing/2016/5/12/chartex" xmlns:cx7="http://schemas.microsoft.com/office/drawing/2016/5/13/chartex" xmlns:cx8="http://schemas.microsoft.com/office/drawing/2016/5/14/chartex" xmlns:mc="http://schemas.openxmlformats.org/markup-compatibility/2006" xmlns:aink="http://schemas.microsoft.com/office/drawing/2016/ink" xmlns:am3d="http://schemas.microsoft.com/office/drawing/2017/model3d" xmlns:o="urn:schemas-microsoft-com:office:office" xmlns:oel="http://schemas.microsoft.com/office/2019/extlst" xmlns:r="http://schemas.openxmlformats.org/officeDocument/2006/relationships" xmlns:m="http://schemas.openxmlformats.org/officeDocument/2006/math" xmlns:v="urn:schemas-microsoft-com:vml" xmlns:wp14="http://schemas.microsoft.com/office/word/2010/wordprocessingDrawing" xmlns:wp="http://schemas.openxmlformats.org/drawingml/2006/wordprocessingDrawing" xmlns:w10="urn:schemas-microsoft-com:office:word" xmlns:w="http://schemas.openxmlformats.org/wordprocessingml/2006/main" xmlns:w14="http://schemas.microsoft.com/office/word/2010/wordml" xmlns:w15="http://schemas.microsoft.com/office/word/2012/wordml" xmlns:w16cex="http://schemas.microsoft.com/office/word/2018/wordml/cex" xmlns:w16cid="http://schemas.microsoft.com/office/word/2016/wordml/cid" xmlns:w16="http://schemas.microsoft.com/office/word/2018/wordml" xmlns:w16du="http://schemas.microsoft.com/office/word/2023/wordml/word16du" xmlns:w16sdtdh="http://schemas.microsoft.com/office/word/2020/wordml/sdtdatahash" xmlns:w16se="http://schemas.microsoft.com/office/word/2015/wordml/symex" xmlns:wpg="http://schemas.microsoft.com/office/word/2010/wordprocessingGroup" xmlns:wpi="http://schemas.microsoft.com/office/word/2010/wordprocessingInk" xmlns:wne="http://schemas.microsoft.com/office/word/2006/wordml" xmlns:wps="http://schemas.microsoft.com/office/word/2010/wordprocessingShape" mc:Ignorable="w14 w15 w16se w16cid w16 w16cex w16sdtdh wp14">
+<w:document xmlns:wpc="http://schemas.microsoft.com/office/word/2010/wordprocessingCanvas" xmlns:cx="http://schemas.microsoft.com/office/drawing/2014/chartex" xmlns:cx1="http://schemas.microsoft.com/office/drawing/2015/9/8/chartex" xmlns:cx2="http://schemas.microsoft.com/office/drawing/2015/10/21/chartex" xmlns:cx3="http://schemas.microsoft.com/office/drawing/2016/5/9/chartex" xmlns:cx4="http://schemas.microsoft.com/office/drawing/2016/5/10/chartex" xmlns:cx5="http://schemas.microsoft.com/office/drawing/2016/5/11/chartex" xmlns:cx6="http://schemas.microsoft.com/office/drawing/2016/5/12/chartex" xmlns:cx7="http://schemas.microsoft.com/office/drawing/2016/5/13/chartex" xmlns:cx8="http://schemas.microsoft.com/office/drawing/2016/5/14/chartex" xmlns:mc="http://schemas.openxmlformats.org/markup-compatibility/2006" xmlns:aink="http://schemas.microsoft.com/office/drawing/2016/ink" xmlns:am3d="http://schemas.microsoft.com/office/drawing/2017/model3d" xmlns:o="urn:schemas-microsoft-com:office:office" xmlns:oel="http://schemas.microsoft.com/office/2019/extlst" xmlns:r="http://schemas.openxmlformats.org/officeDocument/2006/relationships" xmlns:m="http://schemas.openxmlformats.org/officeDocument/2006/math" xmlns:v="urn:schemas-microsoft-com:vml" xmlns:wp14="http://schemas.microsoft.com/office/word/2010/wordprocessingDrawing" xmlns:wp="http://schemas.openxmlformats.org/drawingml/2006/wordprocessingDrawing" xmlns:w10="urn:schemas-microsoft-com:office:word" xmlns:w="http://schemas.openxmlformats.org/wordprocessingml/2006/main" xmlns:w14="http://schemas.microsoft.com/office/word/2010/wordml" xmlns:w15="http://schemas.microsoft.com/office/word/2012/wordml" xmlns:w16cex="http://schemas.microsoft.com/office/word/2018/wordml/cex" xmlns:w16cid="http://schemas.microsoft.com/office/word/2016/wordml/cid" xmlns:w16="http://schemas.microsoft.com/office/word/2018/wordml" xmlns:w16sdtdh="http://schemas.microsoft.com/office/word/2020/wordml/sdtdatahash" xmlns:w16se="http://schemas.microsoft.com/office/word/2015/wordml/symex" xmlns:wpg="http://schemas.microsoft.com/office/word/2010/wordprocessingGroup" xmlns:wpi="http://schemas.microsoft.com/office/word/2010/wordprocessingInk" xmlns:wne="http://schemas.microsoft.com/office/word/2006/wordml" xmlns:wps="http://schemas.microsoft.com/office/word/2010/wordprocessingShape" mc:Ignorable="w14 w15 w16se w16cid w16 w16cex w16sdtdh wp14">
   <w:body>
     <w:p>
       <w:pPr>
-        <w:pStyle w:val="Titel"/>
+        <w:pStyle w:val="Title"/>
         <w:rPr>
           <w:lang w:val="en-US"/>
         </w:rPr>
@@ -23,7 +23,6 @@
           <w:dataBinding w:prefixMappings="xmlns:ns0='http://purl.org/dc/elements/1.1/' xmlns:ns1='http://schemas.openxmlformats.org/package/2006/metadata/core-properties' " w:xpath="/ns1:coreProperties[1]/ns0:title[1]" w:storeItemID="{6C3C8BC8-F283-45AE-878A-BAB7291924A1}"/>
           <w:text/>
         </w:sdtPr>
-        <w:sdtEndPr/>
         <w:sdtContent>
           <w:r>
             <w:rPr>
@@ -36,7 +35,7 @@
     </w:p>
     <w:p>
       <w:pPr>
-        <w:pStyle w:val="Citaat"/>
+        <w:pStyle w:val="Quote"/>
         <w:rPr>
           <w:lang w:val="en-US"/>
         </w:rPr>
@@ -62,7 +61,7 @@
     </w:p>
     <w:p>
       <w:pPr>
-        <w:pStyle w:val="Kop2"/>
+        <w:pStyle w:val="Heading2"/>
         <w:numPr>
           <w:ilvl w:val="0"/>
           <w:numId w:val="0"/>
@@ -119,17 +118,8 @@
           <w:rFonts w:asciiTheme="minorHAnsi" w:hAnsiTheme="minorHAnsi" w:cstheme="minorHAnsi"/>
           <w:lang w:val="en-US"/>
         </w:rPr>
-        <w:t xml:space="preserve">filter the book </w:t>
-      </w:r>
-      <w:proofErr w:type="gramStart"/>
-      <w:r>
-        <w:rPr>
-          <w:rFonts w:asciiTheme="minorHAnsi" w:hAnsiTheme="minorHAnsi" w:cstheme="minorHAnsi"/>
-          <w:lang w:val="en-US"/>
-        </w:rPr>
-        <w:t>overview</w:t>
-      </w:r>
-      <w:proofErr w:type="gramEnd"/>
+        <w:t>filter the book overview</w:t>
+      </w:r>
     </w:p>
     <w:p>
       <w:pPr>
@@ -143,23 +133,7 @@
           <w:rFonts w:asciiTheme="minorHAnsi" w:hAnsiTheme="minorHAnsi" w:cstheme="minorBidi"/>
           <w:lang w:val="en-US"/>
         </w:rPr>
-        <w:t xml:space="preserve">On price, </w:t>
-      </w:r>
-      <w:proofErr w:type="gramStart"/>
-      <w:r>
-        <w:rPr>
-          <w:rFonts w:asciiTheme="minorHAnsi" w:hAnsiTheme="minorHAnsi" w:cstheme="minorBidi"/>
-          <w:lang w:val="en-US"/>
-        </w:rPr>
-        <w:t>title</w:t>
-      </w:r>
-      <w:proofErr w:type="gramEnd"/>
-      <w:r>
-        <w:rPr>
-          <w:rFonts w:asciiTheme="minorHAnsi" w:hAnsiTheme="minorHAnsi" w:cstheme="minorBidi"/>
-          <w:lang w:val="en-US"/>
-        </w:rPr>
-        <w:t xml:space="preserve"> and color</w:t>
+        <w:t>On price, title and color</w:t>
       </w:r>
     </w:p>
     <w:p>
@@ -171,7 +145,7 @@
     </w:p>
     <w:p>
       <w:pPr>
-        <w:pStyle w:val="Kop2"/>
+        <w:pStyle w:val="Heading2"/>
         <w:numPr>
           <w:ilvl w:val="1"/>
           <w:numId w:val="0"/>
@@ -292,7 +266,7 @@
     </w:p>
     <w:p>
       <w:pPr>
-        <w:pStyle w:val="Kop2"/>
+        <w:pStyle w:val="Heading2"/>
         <w:numPr>
           <w:ilvl w:val="0"/>
           <w:numId w:val="0"/>
@@ -311,7 +285,7 @@
     </w:p>
     <w:p>
       <w:pPr>
-        <w:pStyle w:val="Lijstalinea"/>
+        <w:pStyle w:val="ListParagraph"/>
         <w:numPr>
           <w:ilvl w:val="0"/>
           <w:numId w:val="24"/>
@@ -324,20 +298,12 @@
         <w:rPr>
           <w:lang w:val="en-US"/>
         </w:rPr>
-        <w:t xml:space="preserve">The screen shows three filter </w:t>
-      </w:r>
-      <w:proofErr w:type="gramStart"/>
-      <w:r>
-        <w:rPr>
-          <w:lang w:val="en-US"/>
-        </w:rPr>
-        <w:t>options</w:t>
-      </w:r>
-      <w:proofErr w:type="gramEnd"/>
+        <w:t>The screen shows three filter options</w:t>
+      </w:r>
     </w:p>
     <w:p>
       <w:pPr>
-        <w:pStyle w:val="Lijstalinea"/>
+        <w:pStyle w:val="ListParagraph"/>
         <w:numPr>
           <w:ilvl w:val="1"/>
           <w:numId w:val="24"/>
@@ -350,20 +316,12 @@
         <w:rPr>
           <w:lang w:val="en-US"/>
         </w:rPr>
-        <w:t xml:space="preserve">Filter books on price: only books with price higher than given value are </w:t>
-      </w:r>
-      <w:proofErr w:type="gramStart"/>
-      <w:r>
-        <w:rPr>
-          <w:lang w:val="en-US"/>
-        </w:rPr>
-        <w:t>shown</w:t>
-      </w:r>
-      <w:proofErr w:type="gramEnd"/>
+        <w:t>Filter books on price: only books with price higher than given value are shown</w:t>
+      </w:r>
     </w:p>
     <w:p>
       <w:pPr>
-        <w:pStyle w:val="Lijstalinea"/>
+        <w:pStyle w:val="ListParagraph"/>
         <w:numPr>
           <w:ilvl w:val="1"/>
           <w:numId w:val="24"/>
@@ -376,20 +334,12 @@
         <w:rPr>
           <w:lang w:val="en-US"/>
         </w:rPr>
-        <w:t xml:space="preserve">Filter books on title: only the book with the given title (exact match, not case sensitive) is </w:t>
-      </w:r>
-      <w:proofErr w:type="gramStart"/>
-      <w:r>
-        <w:rPr>
-          <w:lang w:val="en-US"/>
-        </w:rPr>
-        <w:t>shown</w:t>
-      </w:r>
-      <w:proofErr w:type="gramEnd"/>
+        <w:t>Filter books on title: only the book with the given title (exact match, not case sensitive) is shown</w:t>
+      </w:r>
     </w:p>
     <w:p>
       <w:pPr>
-        <w:pStyle w:val="Lijstalinea"/>
+        <w:pStyle w:val="ListParagraph"/>
         <w:numPr>
           <w:ilvl w:val="1"/>
           <w:numId w:val="24"/>
@@ -413,7 +363,7 @@
     </w:p>
     <w:p>
       <w:pPr>
-        <w:pStyle w:val="Lijstalinea"/>
+        <w:pStyle w:val="ListParagraph"/>
         <w:numPr>
           <w:ilvl w:val="0"/>
           <w:numId w:val="24"/>
@@ -443,7 +393,7 @@
     </w:p>
     <w:p>
       <w:pPr>
-        <w:pStyle w:val="Lijstalinea"/>
+        <w:pStyle w:val="ListParagraph"/>
         <w:numPr>
           <w:ilvl w:val="0"/>
           <w:numId w:val="24"/>
@@ -456,20 +406,12 @@
         <w:rPr>
           <w:lang w:val="en-US"/>
         </w:rPr>
-        <w:t xml:space="preserve">Filter values are shown in table </w:t>
-      </w:r>
-      <w:proofErr w:type="gramStart"/>
-      <w:r>
-        <w:rPr>
-          <w:lang w:val="en-US"/>
-        </w:rPr>
-        <w:t>overview</w:t>
-      </w:r>
-      <w:proofErr w:type="gramEnd"/>
+        <w:t>Filter values are shown in table overview</w:t>
+      </w:r>
     </w:p>
     <w:p>
       <w:pPr>
-        <w:pStyle w:val="Lijstalinea"/>
+        <w:pStyle w:val="ListParagraph"/>
         <w:numPr>
           <w:ilvl w:val="0"/>
           <w:numId w:val="24"/>
@@ -531,7 +473,7 @@
     </w:p>
     <w:p>
       <w:pPr>
-        <w:pStyle w:val="Lijstalinea"/>
+        <w:pStyle w:val="ListParagraph"/>
         <w:numPr>
           <w:ilvl w:val="0"/>
           <w:numId w:val="24"/>
@@ -546,12 +488,26 @@
           <w:color w:val="C0504D" w:themeColor="accent2"/>
           <w:lang w:val="en-US"/>
         </w:rPr>
-        <w:t>If the filter value for title counts less than 2 characters, an error message is shown.</w:t>
+        <w:t xml:space="preserve">If the filter value for title counts less than </w:t>
+      </w:r>
+      <w:r>
+        <w:rPr>
+          <w:color w:val="C0504D" w:themeColor="accent2"/>
+          <w:lang w:val="en-US"/>
+        </w:rPr>
+        <w:t>3</w:t>
+      </w:r>
+      <w:r>
+        <w:rPr>
+          <w:color w:val="C0504D" w:themeColor="accent2"/>
+          <w:lang w:val="en-US"/>
+        </w:rPr>
+        <w:t xml:space="preserve"> characters, an error message is shown.</w:t>
       </w:r>
     </w:p>
     <w:p>
       <w:pPr>
-        <w:pStyle w:val="Lijstalinea"/>
+        <w:pStyle w:val="ListParagraph"/>
         <w:numPr>
           <w:ilvl w:val="0"/>
           <w:numId w:val="24"/>
@@ -599,7 +555,7 @@
     </w:p>
     <w:p>
       <w:pPr>
-        <w:pStyle w:val="Lijstalinea"/>
+        <w:pStyle w:val="ListParagraph"/>
         <w:numPr>
           <w:ilvl w:val="0"/>
           <w:numId w:val="24"/>
@@ -612,16 +568,8 @@
         <w:rPr>
           <w:lang w:val="en-US"/>
         </w:rPr>
-        <w:t xml:space="preserve">Filters cannot be </w:t>
-      </w:r>
-      <w:proofErr w:type="gramStart"/>
-      <w:r>
-        <w:rPr>
-          <w:lang w:val="en-US"/>
-        </w:rPr>
-        <w:t>combined</w:t>
-      </w:r>
-      <w:proofErr w:type="gramEnd"/>
+        <w:t>Filters cannot be combined</w:t>
+      </w:r>
     </w:p>
     <w:p>
       <w:pPr>
@@ -632,7 +580,7 @@
     </w:p>
     <w:p>
       <w:pPr>
-        <w:pStyle w:val="Kop2"/>
+        <w:pStyle w:val="Heading2"/>
         <w:numPr>
           <w:ilvl w:val="1"/>
           <w:numId w:val="0"/>
@@ -650,7 +598,7 @@
     </w:p>
     <w:p>
       <w:pPr>
-        <w:pStyle w:val="Lijstalinea"/>
+        <w:pStyle w:val="ListParagraph"/>
         <w:numPr>
           <w:ilvl w:val="0"/>
           <w:numId w:val="24"/>
@@ -680,7 +628,7 @@
     </w:p>
     <w:p>
       <w:pPr>
-        <w:pStyle w:val="Lijstalinea"/>
+        <w:pStyle w:val="ListParagraph"/>
         <w:numPr>
           <w:ilvl w:val="1"/>
           <w:numId w:val="24"/>
@@ -701,7 +649,7 @@
     </w:p>
     <w:p>
       <w:pPr>
-        <w:pStyle w:val="Lijstalinea"/>
+        <w:pStyle w:val="ListParagraph"/>
         <w:numPr>
           <w:ilvl w:val="1"/>
           <w:numId w:val="24"/>
@@ -742,7 +690,7 @@
     </w:p>
     <w:p>
       <w:pPr>
-        <w:pStyle w:val="Lijstalinea"/>
+        <w:pStyle w:val="ListParagraph"/>
         <w:numPr>
           <w:ilvl w:val="1"/>
           <w:numId w:val="24"/>
@@ -769,7 +717,7 @@
     </w:p>
     <w:p>
       <w:pPr>
-        <w:pStyle w:val="Lijstalinea"/>
+        <w:pStyle w:val="ListParagraph"/>
         <w:numPr>
           <w:ilvl w:val="0"/>
           <w:numId w:val="24"/>
@@ -800,54 +748,12 @@
         <w:rPr>
           <w:lang w:val="en-US"/>
         </w:rPr>
-        <w:t>“title” (String), “</w:t>
-      </w:r>
-      <w:proofErr w:type="spellStart"/>
-      <w:r>
-        <w:rPr>
-          <w:lang w:val="en-US"/>
-        </w:rPr>
-        <w:t>numberInStock</w:t>
-      </w:r>
-      <w:proofErr w:type="spellEnd"/>
-      <w:r>
-        <w:rPr>
-          <w:lang w:val="en-US"/>
-        </w:rPr>
-        <w:t>” (int), “price” (double), “</w:t>
-      </w:r>
-      <w:proofErr w:type="spellStart"/>
-      <w:r>
-        <w:rPr>
-          <w:lang w:val="en-US"/>
-        </w:rPr>
-        <w:t>inColor</w:t>
-      </w:r>
-      <w:proofErr w:type="spellEnd"/>
-      <w:r>
-        <w:rPr>
-          <w:lang w:val="en-US"/>
-        </w:rPr>
-        <w:t>” (Boolean), “</w:t>
-      </w:r>
-      <w:proofErr w:type="spellStart"/>
-      <w:r>
-        <w:rPr>
-          <w:lang w:val="en-US"/>
-        </w:rPr>
-        <w:t>priceInDollar</w:t>
-      </w:r>
-      <w:proofErr w:type="spellEnd"/>
-      <w:r>
-        <w:rPr>
-          <w:lang w:val="en-US"/>
-        </w:rPr>
-        <w:t>” (double).</w:t>
+        <w:t>“title” (String), “numberInStock” (int), “price” (double), “inColor” (Boolean), “priceInDollar” (double).</w:t>
       </w:r>
     </w:p>
     <w:p>
       <w:pPr>
-        <w:pStyle w:val="Lijstalinea"/>
+        <w:pStyle w:val="ListParagraph"/>
         <w:numPr>
           <w:ilvl w:val="0"/>
           <w:numId w:val="24"/>
@@ -925,25 +831,7 @@
           <w:szCs w:val="24"/>
           <w:lang w:val="en-US"/>
         </w:rPr>
-        <w:t>a JSON error message with field “price-</w:t>
-      </w:r>
-      <w:proofErr w:type="gramStart"/>
-      <w:r>
-        <w:rPr>
-          <w:color w:val="C0504D" w:themeColor="accent2"/>
-          <w:szCs w:val="24"/>
-          <w:lang w:val="en-US"/>
-        </w:rPr>
-        <w:t>filter</w:t>
-      </w:r>
-      <w:proofErr w:type="gramEnd"/>
-      <w:r>
-        <w:rPr>
-          <w:color w:val="C0504D" w:themeColor="accent2"/>
-          <w:szCs w:val="24"/>
-          <w:lang w:val="en-US"/>
-        </w:rPr>
-        <w:t xml:space="preserve">” </w:t>
+        <w:t xml:space="preserve">a JSON error message with field “price-filter” </w:t>
       </w:r>
     </w:p>
     <w:p>
@@ -958,26 +846,12 @@
         <w:rPr>
           <w:lang w:val="en-US"/>
         </w:rPr>
-        <w:t xml:space="preserve">  "</w:t>
-      </w:r>
-      <w:proofErr w:type="gramStart"/>
-      <w:r>
-        <w:rPr>
-          <w:lang w:val="en-US"/>
-        </w:rPr>
-        <w:t>price</w:t>
-      </w:r>
-      <w:proofErr w:type="gramEnd"/>
-      <w:r>
-        <w:rPr>
-          <w:lang w:val="en-US"/>
-        </w:rPr>
-        <w:t>-filter": "The search value must be a non-negative number"</w:t>
+        <w:t xml:space="preserve">  "price-filter": "The search value must be a non-negative number"</w:t>
       </w:r>
     </w:p>
     <w:p>
       <w:pPr>
-        <w:pStyle w:val="Lijstalinea"/>
+        <w:pStyle w:val="ListParagraph"/>
         <w:rPr>
           <w:sz w:val="20"/>
           <w:szCs w:val="20"/>
@@ -1014,7 +888,7 @@
     </w:p>
     <w:p>
       <w:pPr>
-        <w:pStyle w:val="Lijstalinea"/>
+        <w:pStyle w:val="ListParagraph"/>
         <w:numPr>
           <w:ilvl w:val="0"/>
           <w:numId w:val="24"/>
@@ -1133,14 +1007,12 @@
         </w:rPr>
         <w:t xml:space="preserve">  "</w:t>
       </w:r>
-      <w:proofErr w:type="gramStart"/>
       <w:r>
         <w:rPr>
           <w:lang w:val="en-US"/>
         </w:rPr>
         <w:t>title</w:t>
       </w:r>
-      <w:proofErr w:type="gramEnd"/>
       <w:r>
         <w:rPr>
           <w:lang w:val="en-US"/>
@@ -1162,7 +1034,7 @@
     </w:p>
     <w:p>
       <w:pPr>
-        <w:pStyle w:val="Lijstalinea"/>
+        <w:pStyle w:val="ListParagraph"/>
         <w:rPr>
           <w:sz w:val="20"/>
           <w:szCs w:val="20"/>
@@ -1207,7 +1079,7 @@
     </w:p>
     <w:p>
       <w:pPr>
-        <w:pStyle w:val="Lijstalinea"/>
+        <w:pStyle w:val="ListParagraph"/>
         <w:numPr>
           <w:ilvl w:val="0"/>
           <w:numId w:val="24"/>
@@ -1237,7 +1109,7 @@
     </w:p>
     <w:p>
       <w:pPr>
-        <w:pStyle w:val="Lijstalinea"/>
+        <w:pStyle w:val="ListParagraph"/>
         <w:numPr>
           <w:ilvl w:val="0"/>
           <w:numId w:val="24"/>
@@ -1253,60 +1125,35 @@
           <w:szCs w:val="24"/>
           <w:lang w:val="en-US"/>
         </w:rPr>
-        <w:t xml:space="preserve">Search queries are performed in a </w:t>
-      </w:r>
-      <w:proofErr w:type="spellStart"/>
+        <w:t>Search queries are performed in a jpa repository</w:t>
+      </w:r>
       <w:r>
         <w:rPr>
           <w:szCs w:val="24"/>
           <w:lang w:val="en-US"/>
         </w:rPr>
-        <w:t>jpa</w:t>
-      </w:r>
-      <w:proofErr w:type="spellEnd"/>
+        <w:t xml:space="preserve"> (no </w:t>
+      </w:r>
       <w:r>
         <w:rPr>
           <w:szCs w:val="24"/>
           <w:lang w:val="en-US"/>
         </w:rPr>
-        <w:t xml:space="preserve"> repository</w:t>
+        <w:t xml:space="preserve">implementation of </w:t>
       </w:r>
       <w:r>
         <w:rPr>
           <w:szCs w:val="24"/>
           <w:lang w:val="en-US"/>
         </w:rPr>
-        <w:t xml:space="preserve"> (no </w:t>
+        <w:t xml:space="preserve">search in </w:t>
       </w:r>
       <w:r>
         <w:rPr>
           <w:szCs w:val="24"/>
           <w:lang w:val="en-US"/>
         </w:rPr>
-        <w:t xml:space="preserve">implementation of </w:t>
-      </w:r>
-      <w:r>
-        <w:rPr>
-          <w:szCs w:val="24"/>
-          <w:lang w:val="en-US"/>
-        </w:rPr>
-        <w:t xml:space="preserve">search in </w:t>
-      </w:r>
-      <w:proofErr w:type="spellStart"/>
-      <w:r>
-        <w:rPr>
-          <w:szCs w:val="24"/>
-          <w:lang w:val="en-US"/>
-        </w:rPr>
-        <w:t>BookService</w:t>
-      </w:r>
-      <w:proofErr w:type="spellEnd"/>
-      <w:r>
-        <w:rPr>
-          <w:szCs w:val="24"/>
-          <w:lang w:val="en-US"/>
-        </w:rPr>
-        <w:t>)</w:t>
+        <w:t>BookService)</w:t>
       </w:r>
       <w:r>
         <w:rPr>
@@ -1318,7 +1165,7 @@
     </w:p>
     <w:p>
       <w:pPr>
-        <w:pStyle w:val="Lijstalinea"/>
+        <w:pStyle w:val="ListParagraph"/>
         <w:rPr>
           <w:lang w:val="en-US"/>
         </w:rPr>
@@ -1361,7 +1208,7 @@
 </file>
 
 <file path=word/endnotes.xml><?xml version="1.0" encoding="utf-8"?>
-<w:endnotes xmlns:wpc="http://schemas.microsoft.com/office/word/2010/wordprocessingCanvas" xmlns:cx="http://schemas.microsoft.com/office/drawing/2014/chartex" xmlns:cx1="http://schemas.microsoft.com/office/drawing/2015/9/8/chartex" xmlns:cx2="http://schemas.microsoft.com/office/drawing/2015/10/21/chartex" xmlns:cx3="http://schemas.microsoft.com/office/drawing/2016/5/9/chartex" xmlns:cx4="http://schemas.microsoft.com/office/drawing/2016/5/10/chartex" xmlns:cx5="http://schemas.microsoft.com/office/drawing/2016/5/11/chartex" xmlns:cx6="http://schemas.microsoft.com/office/drawing/2016/5/12/chartex" xmlns:cx7="http://schemas.microsoft.com/office/drawing/2016/5/13/chartex" xmlns:cx8="http://schemas.microsoft.com/office/drawing/2016/5/14/chartex" xmlns:mc="http://schemas.openxmlformats.org/markup-compatibility/2006" xmlns:aink="http://schemas.microsoft.com/office/drawing/2016/ink" xmlns:am3d="http://schemas.microsoft.com/office/drawing/2017/model3d" xmlns:o="urn:schemas-microsoft-com:office:office" xmlns:oel="http://schemas.microsoft.com/office/2019/extlst" xmlns:r="http://schemas.openxmlformats.org/officeDocument/2006/relationships" xmlns:m="http://schemas.openxmlformats.org/officeDocument/2006/math" xmlns:v="urn:schemas-microsoft-com:vml" xmlns:wp14="http://schemas.microsoft.com/office/word/2010/wordprocessingDrawing" xmlns:wp="http://schemas.openxmlformats.org/drawingml/2006/wordprocessingDrawing" xmlns:w10="urn:schemas-microsoft-com:office:word" xmlns:w="http://schemas.openxmlformats.org/wordprocessingml/2006/main" xmlns:w14="http://schemas.microsoft.com/office/word/2010/wordml" xmlns:w15="http://schemas.microsoft.com/office/word/2012/wordml" xmlns:w16cex="http://schemas.microsoft.com/office/word/2018/wordml/cex" xmlns:w16cid="http://schemas.microsoft.com/office/word/2016/wordml/cid" xmlns:w16="http://schemas.microsoft.com/office/word/2018/wordml" xmlns:w16du="http://schemas.microsoft.com/office/word/2023/wordml/word16du" xmlns:w16sdtdh="http://schemas.microsoft.com/office/word/2020/wordml/sdtdatahash" xmlns:w16se="http://schemas.microsoft.com/office/word/2015/wordml/symex" xmlns:wpg="http://schemas.microsoft.com/office/word/2010/wordprocessingGroup" xmlns:wpi="http://schemas.microsoft.com/office/word/2010/wordprocessingInk" xmlns:wne="http://schemas.microsoft.com/office/word/2006/wordml" xmlns:wps="http://schemas.microsoft.com/office/word/2010/wordprocessingShape" mc:Ignorable="w14 w15 w16se w16cid w16 w16cex w16sdtdh wp14">
+<w:endnotes xmlns:wpc="http://schemas.microsoft.com/office/word/2010/wordprocessingCanvas" xmlns:cx="http://schemas.microsoft.com/office/drawing/2014/chartex" xmlns:cx1="http://schemas.microsoft.com/office/drawing/2015/9/8/chartex" xmlns:cx2="http://schemas.microsoft.com/office/drawing/2015/10/21/chartex" xmlns:cx3="http://schemas.microsoft.com/office/drawing/2016/5/9/chartex" xmlns:cx4="http://schemas.microsoft.com/office/drawing/2016/5/10/chartex" xmlns:cx5="http://schemas.microsoft.com/office/drawing/2016/5/11/chartex" xmlns:cx6="http://schemas.microsoft.com/office/drawing/2016/5/12/chartex" xmlns:cx7="http://schemas.microsoft.com/office/drawing/2016/5/13/chartex" xmlns:cx8="http://schemas.microsoft.com/office/drawing/2016/5/14/chartex" xmlns:mc="http://schemas.openxmlformats.org/markup-compatibility/2006" xmlns:aink="http://schemas.microsoft.com/office/drawing/2016/ink" xmlns:am3d="http://schemas.microsoft.com/office/drawing/2017/model3d" xmlns:o="urn:schemas-microsoft-com:office:office" xmlns:oel="http://schemas.microsoft.com/office/2019/extlst" xmlns:r="http://schemas.openxmlformats.org/officeDocument/2006/relationships" xmlns:m="http://schemas.openxmlformats.org/officeDocument/2006/math" xmlns:v="urn:schemas-microsoft-com:vml" xmlns:wp14="http://schemas.microsoft.com/office/word/2010/wordprocessingDrawing" xmlns:wp="http://schemas.openxmlformats.org/drawingml/2006/wordprocessingDrawing" xmlns:w10="urn:schemas-microsoft-com:office:word" xmlns:w="http://schemas.openxmlformats.org/wordprocessingml/2006/main" xmlns:w14="http://schemas.microsoft.com/office/word/2010/wordml" xmlns:w15="http://schemas.microsoft.com/office/word/2012/wordml" xmlns:w16cex="http://schemas.microsoft.com/office/word/2018/wordml/cex" xmlns:w16cid="http://schemas.microsoft.com/office/word/2016/wordml/cid" xmlns:w16="http://schemas.microsoft.com/office/word/2018/wordml" xmlns:w16sdtdh="http://schemas.microsoft.com/office/word/2020/wordml/sdtdatahash" xmlns:w16se="http://schemas.microsoft.com/office/word/2015/wordml/symex" xmlns:wpg="http://schemas.microsoft.com/office/word/2010/wordprocessingGroup" xmlns:wpi="http://schemas.microsoft.com/office/word/2010/wordprocessingInk" xmlns:wne="http://schemas.microsoft.com/office/word/2006/wordml" xmlns:wps="http://schemas.microsoft.com/office/word/2010/wordprocessingShape" mc:Ignorable="w14 w15 w16se w16cid w16 w16cex w16sdtdh wp14">
   <w:endnote w:type="separator" w:id="-1">
     <w:p>
       <w:r>
@@ -1383,11 +1230,11 @@
 </file>
 
 <file path=word/footer1.xml><?xml version="1.0" encoding="utf-8"?>
-<w:ftr xmlns:wpc="http://schemas.microsoft.com/office/word/2010/wordprocessingCanvas" xmlns:cx="http://schemas.microsoft.com/office/drawing/2014/chartex" xmlns:cx1="http://schemas.microsoft.com/office/drawing/2015/9/8/chartex" xmlns:cx2="http://schemas.microsoft.com/office/drawing/2015/10/21/chartex" xmlns:cx3="http://schemas.microsoft.com/office/drawing/2016/5/9/chartex" xmlns:cx4="http://schemas.microsoft.com/office/drawing/2016/5/10/chartex" xmlns:cx5="http://schemas.microsoft.com/office/drawing/2016/5/11/chartex" xmlns:cx6="http://schemas.microsoft.com/office/drawing/2016/5/12/chartex" xmlns:cx7="http://schemas.microsoft.com/office/drawing/2016/5/13/chartex" xmlns:cx8="http://schemas.microsoft.com/office/drawing/2016/5/14/chartex" xmlns:mc="http://schemas.openxmlformats.org/markup-compatibility/2006" xmlns:aink="http://schemas.microsoft.com/office/drawing/2016/ink" xmlns:am3d="http://schemas.microsoft.com/office/drawing/2017/model3d" xmlns:o="urn:schemas-microsoft-com:office:office" xmlns:oel="http://schemas.microsoft.com/office/2019/extlst" xmlns:r="http://schemas.openxmlformats.org/officeDocument/2006/relationships" xmlns:m="http://schemas.openxmlformats.org/officeDocument/2006/math" xmlns:v="urn:schemas-microsoft-com:vml" xmlns:wp14="http://schemas.microsoft.com/office/word/2010/wordprocessingDrawing" xmlns:wp="http://schemas.openxmlformats.org/drawingml/2006/wordprocessingDrawing" xmlns:w10="urn:schemas-microsoft-com:office:word" xmlns:w="http://schemas.openxmlformats.org/wordprocessingml/2006/main" xmlns:w14="http://schemas.microsoft.com/office/word/2010/wordml" xmlns:w15="http://schemas.microsoft.com/office/word/2012/wordml" xmlns:w16cex="http://schemas.microsoft.com/office/word/2018/wordml/cex" xmlns:w16cid="http://schemas.microsoft.com/office/word/2016/wordml/cid" xmlns:w16="http://schemas.microsoft.com/office/word/2018/wordml" xmlns:w16du="http://schemas.microsoft.com/office/word/2023/wordml/word16du" xmlns:w16sdtdh="http://schemas.microsoft.com/office/word/2020/wordml/sdtdatahash" xmlns:w16se="http://schemas.microsoft.com/office/word/2015/wordml/symex" xmlns:wpg="http://schemas.microsoft.com/office/word/2010/wordprocessingGroup" xmlns:wpi="http://schemas.microsoft.com/office/word/2010/wordprocessingInk" xmlns:wne="http://schemas.microsoft.com/office/word/2006/wordml" xmlns:wps="http://schemas.microsoft.com/office/word/2010/wordprocessingShape" mc:Ignorable="w14 w15 w16se w16cid w16 w16cex w16sdtdh wp14">
+<w:ftr xmlns:wpc="http://schemas.microsoft.com/office/word/2010/wordprocessingCanvas" xmlns:cx="http://schemas.microsoft.com/office/drawing/2014/chartex" xmlns:cx1="http://schemas.microsoft.com/office/drawing/2015/9/8/chartex" xmlns:cx2="http://schemas.microsoft.com/office/drawing/2015/10/21/chartex" xmlns:cx3="http://schemas.microsoft.com/office/drawing/2016/5/9/chartex" xmlns:cx4="http://schemas.microsoft.com/office/drawing/2016/5/10/chartex" xmlns:cx5="http://schemas.microsoft.com/office/drawing/2016/5/11/chartex" xmlns:cx6="http://schemas.microsoft.com/office/drawing/2016/5/12/chartex" xmlns:cx7="http://schemas.microsoft.com/office/drawing/2016/5/13/chartex" xmlns:cx8="http://schemas.microsoft.com/office/drawing/2016/5/14/chartex" xmlns:mc="http://schemas.openxmlformats.org/markup-compatibility/2006" xmlns:aink="http://schemas.microsoft.com/office/drawing/2016/ink" xmlns:am3d="http://schemas.microsoft.com/office/drawing/2017/model3d" xmlns:o="urn:schemas-microsoft-com:office:office" xmlns:oel="http://schemas.microsoft.com/office/2019/extlst" xmlns:r="http://schemas.openxmlformats.org/officeDocument/2006/relationships" xmlns:m="http://schemas.openxmlformats.org/officeDocument/2006/math" xmlns:v="urn:schemas-microsoft-com:vml" xmlns:wp14="http://schemas.microsoft.com/office/word/2010/wordprocessingDrawing" xmlns:wp="http://schemas.openxmlformats.org/drawingml/2006/wordprocessingDrawing" xmlns:w10="urn:schemas-microsoft-com:office:word" xmlns:w="http://schemas.openxmlformats.org/wordprocessingml/2006/main" xmlns:w14="http://schemas.microsoft.com/office/word/2010/wordml" xmlns:w15="http://schemas.microsoft.com/office/word/2012/wordml" xmlns:w16cex="http://schemas.microsoft.com/office/word/2018/wordml/cex" xmlns:w16cid="http://schemas.microsoft.com/office/word/2016/wordml/cid" xmlns:w16="http://schemas.microsoft.com/office/word/2018/wordml" xmlns:w16sdtdh="http://schemas.microsoft.com/office/word/2020/wordml/sdtdatahash" xmlns:w16se="http://schemas.microsoft.com/office/word/2015/wordml/symex" xmlns:wpg="http://schemas.microsoft.com/office/word/2010/wordprocessingGroup" xmlns:wpi="http://schemas.microsoft.com/office/word/2010/wordprocessingInk" xmlns:wne="http://schemas.microsoft.com/office/word/2006/wordml" xmlns:wps="http://schemas.microsoft.com/office/word/2010/wordprocessingShape" mc:Ignorable="w14 w15 w16se w16cid w16 w16cex w16sdtdh wp14">
   <w:p/>
   <w:tbl>
     <w:tblPr>
-      <w:tblStyle w:val="Tabelraster"/>
+      <w:tblStyle w:val="TableGrid"/>
       <w:tblW w:w="0" w:type="auto"/>
       <w:tblBorders>
         <w:top w:val="none" w:sz="0" w:space="0" w:color="auto"/>
@@ -1410,7 +1257,7 @@
         </w:tcPr>
         <w:p>
           <w:pPr>
-            <w:pStyle w:val="Voettekst"/>
+            <w:pStyle w:val="Footer"/>
             <w:ind w:left="-115"/>
             <w:rPr>
               <w:color w:val="808080" w:themeColor="background1" w:themeShade="80"/>
@@ -1432,7 +1279,6 @@
               <w:dataBinding w:prefixMappings="xmlns:ns0='http://purl.org/dc/elements/1.1/' xmlns:ns1='http://schemas.openxmlformats.org/package/2006/metadata/core-properties' " w:xpath="/ns1:coreProperties[1]/ns0:title[1]" w:storeItemID="{6C3C8BC8-F283-45AE-878A-BAB7291924A1}"/>
               <w:text/>
             </w:sdtPr>
-            <w:sdtEndPr/>
             <w:sdtContent>
               <w:r>
                 <w:rPr>
@@ -1451,7 +1297,7 @@
         </w:tcPr>
         <w:p>
           <w:pPr>
-            <w:pStyle w:val="Voettekst"/>
+            <w:pStyle w:val="Footer"/>
             <w:jc w:val="right"/>
             <w:rPr>
               <w:color w:val="808080" w:themeColor="background1" w:themeShade="80"/>
@@ -1575,7 +1421,7 @@
   </w:tbl>
   <w:p>
     <w:pPr>
-      <w:pStyle w:val="Voettekst"/>
+      <w:pStyle w:val="Footer"/>
       <w:rPr>
         <w:color w:val="A6A6A6" w:themeColor="background1" w:themeShade="A6"/>
         <w:sz w:val="18"/>
@@ -1597,7 +1443,7 @@
 </file>
 
 <file path=word/footnotes.xml><?xml version="1.0" encoding="utf-8"?>
-<w:footnotes xmlns:wpc="http://schemas.microsoft.com/office/word/2010/wordprocessingCanvas" xmlns:cx="http://schemas.microsoft.com/office/drawing/2014/chartex" xmlns:cx1="http://schemas.microsoft.com/office/drawing/2015/9/8/chartex" xmlns:cx2="http://schemas.microsoft.com/office/drawing/2015/10/21/chartex" xmlns:cx3="http://schemas.microsoft.com/office/drawing/2016/5/9/chartex" xmlns:cx4="http://schemas.microsoft.com/office/drawing/2016/5/10/chartex" xmlns:cx5="http://schemas.microsoft.com/office/drawing/2016/5/11/chartex" xmlns:cx6="http://schemas.microsoft.com/office/drawing/2016/5/12/chartex" xmlns:cx7="http://schemas.microsoft.com/office/drawing/2016/5/13/chartex" xmlns:cx8="http://schemas.microsoft.com/office/drawing/2016/5/14/chartex" xmlns:mc="http://schemas.openxmlformats.org/markup-compatibility/2006" xmlns:aink="http://schemas.microsoft.com/office/drawing/2016/ink" xmlns:am3d="http://schemas.microsoft.com/office/drawing/2017/model3d" xmlns:o="urn:schemas-microsoft-com:office:office" xmlns:oel="http://schemas.microsoft.com/office/2019/extlst" xmlns:r="http://schemas.openxmlformats.org/officeDocument/2006/relationships" xmlns:m="http://schemas.openxmlformats.org/officeDocument/2006/math" xmlns:v="urn:schemas-microsoft-com:vml" xmlns:wp14="http://schemas.microsoft.com/office/word/2010/wordprocessingDrawing" xmlns:wp="http://schemas.openxmlformats.org/drawingml/2006/wordprocessingDrawing" xmlns:w10="urn:schemas-microsoft-com:office:word" xmlns:w="http://schemas.openxmlformats.org/wordprocessingml/2006/main" xmlns:w14="http://schemas.microsoft.com/office/word/2010/wordml" xmlns:w15="http://schemas.microsoft.com/office/word/2012/wordml" xmlns:w16cex="http://schemas.microsoft.com/office/word/2018/wordml/cex" xmlns:w16cid="http://schemas.microsoft.com/office/word/2016/wordml/cid" xmlns:w16="http://schemas.microsoft.com/office/word/2018/wordml" xmlns:w16du="http://schemas.microsoft.com/office/word/2023/wordml/word16du" xmlns:w16sdtdh="http://schemas.microsoft.com/office/word/2020/wordml/sdtdatahash" xmlns:w16se="http://schemas.microsoft.com/office/word/2015/wordml/symex" xmlns:wpg="http://schemas.microsoft.com/office/word/2010/wordprocessingGroup" xmlns:wpi="http://schemas.microsoft.com/office/word/2010/wordprocessingInk" xmlns:wne="http://schemas.microsoft.com/office/word/2006/wordml" xmlns:wps="http://schemas.microsoft.com/office/word/2010/wordprocessingShape" mc:Ignorable="w14 w15 w16se w16cid w16 w16cex w16sdtdh wp14">
+<w:footnotes xmlns:wpc="http://schemas.microsoft.com/office/word/2010/wordprocessingCanvas" xmlns:cx="http://schemas.microsoft.com/office/drawing/2014/chartex" xmlns:cx1="http://schemas.microsoft.com/office/drawing/2015/9/8/chartex" xmlns:cx2="http://schemas.microsoft.com/office/drawing/2015/10/21/chartex" xmlns:cx3="http://schemas.microsoft.com/office/drawing/2016/5/9/chartex" xmlns:cx4="http://schemas.microsoft.com/office/drawing/2016/5/10/chartex" xmlns:cx5="http://schemas.microsoft.com/office/drawing/2016/5/11/chartex" xmlns:cx6="http://schemas.microsoft.com/office/drawing/2016/5/12/chartex" xmlns:cx7="http://schemas.microsoft.com/office/drawing/2016/5/13/chartex" xmlns:cx8="http://schemas.microsoft.com/office/drawing/2016/5/14/chartex" xmlns:mc="http://schemas.openxmlformats.org/markup-compatibility/2006" xmlns:aink="http://schemas.microsoft.com/office/drawing/2016/ink" xmlns:am3d="http://schemas.microsoft.com/office/drawing/2017/model3d" xmlns:o="urn:schemas-microsoft-com:office:office" xmlns:oel="http://schemas.microsoft.com/office/2019/extlst" xmlns:r="http://schemas.openxmlformats.org/officeDocument/2006/relationships" xmlns:m="http://schemas.openxmlformats.org/officeDocument/2006/math" xmlns:v="urn:schemas-microsoft-com:vml" xmlns:wp14="http://schemas.microsoft.com/office/word/2010/wordprocessingDrawing" xmlns:wp="http://schemas.openxmlformats.org/drawingml/2006/wordprocessingDrawing" xmlns:w10="urn:schemas-microsoft-com:office:word" xmlns:w="http://schemas.openxmlformats.org/wordprocessingml/2006/main" xmlns:w14="http://schemas.microsoft.com/office/word/2010/wordml" xmlns:w15="http://schemas.microsoft.com/office/word/2012/wordml" xmlns:w16cex="http://schemas.microsoft.com/office/word/2018/wordml/cex" xmlns:w16cid="http://schemas.microsoft.com/office/word/2016/wordml/cid" xmlns:w16="http://schemas.microsoft.com/office/word/2018/wordml" xmlns:w16sdtdh="http://schemas.microsoft.com/office/word/2020/wordml/sdtdatahash" xmlns:w16se="http://schemas.microsoft.com/office/word/2015/wordml/symex" xmlns:wpg="http://schemas.microsoft.com/office/word/2010/wordprocessingGroup" xmlns:wpi="http://schemas.microsoft.com/office/word/2010/wordprocessingInk" xmlns:wne="http://schemas.microsoft.com/office/word/2006/wordml" xmlns:wps="http://schemas.microsoft.com/office/word/2010/wordprocessingShape" mc:Ignorable="w14 w15 w16se w16cid w16 w16cex w16sdtdh wp14">
   <w:footnote w:type="separator" w:id="-1">
     <w:p>
       <w:r>
@@ -1619,10 +1465,10 @@
 </file>
 
 <file path=word/header1.xml><?xml version="1.0" encoding="utf-8"?>
-<w:hdr xmlns:wpc="http://schemas.microsoft.com/office/word/2010/wordprocessingCanvas" xmlns:cx="http://schemas.microsoft.com/office/drawing/2014/chartex" xmlns:cx1="http://schemas.microsoft.com/office/drawing/2015/9/8/chartex" xmlns:cx2="http://schemas.microsoft.com/office/drawing/2015/10/21/chartex" xmlns:cx3="http://schemas.microsoft.com/office/drawing/2016/5/9/chartex" xmlns:cx4="http://schemas.microsoft.com/office/drawing/2016/5/10/chartex" xmlns:cx5="http://schemas.microsoft.com/office/drawing/2016/5/11/chartex" xmlns:cx6="http://schemas.microsoft.com/office/drawing/2016/5/12/chartex" xmlns:cx7="http://schemas.microsoft.com/office/drawing/2016/5/13/chartex" xmlns:cx8="http://schemas.microsoft.com/office/drawing/2016/5/14/chartex" xmlns:mc="http://schemas.openxmlformats.org/markup-compatibility/2006" xmlns:aink="http://schemas.microsoft.com/office/drawing/2016/ink" xmlns:am3d="http://schemas.microsoft.com/office/drawing/2017/model3d" xmlns:o="urn:schemas-microsoft-com:office:office" xmlns:oel="http://schemas.microsoft.com/office/2019/extlst" xmlns:r="http://schemas.openxmlformats.org/officeDocument/2006/relationships" xmlns:m="http://schemas.openxmlformats.org/officeDocument/2006/math" xmlns:v="urn:schemas-microsoft-com:vml" xmlns:wp14="http://schemas.microsoft.com/office/word/2010/wordprocessingDrawing" xmlns:wp="http://schemas.openxmlformats.org/drawingml/2006/wordprocessingDrawing" xmlns:w10="urn:schemas-microsoft-com:office:word" xmlns:w="http://schemas.openxmlformats.org/wordprocessingml/2006/main" xmlns:w14="http://schemas.microsoft.com/office/word/2010/wordml" xmlns:w15="http://schemas.microsoft.com/office/word/2012/wordml" xmlns:w16cex="http://schemas.microsoft.com/office/word/2018/wordml/cex" xmlns:w16cid="http://schemas.microsoft.com/office/word/2016/wordml/cid" xmlns:w16="http://schemas.microsoft.com/office/word/2018/wordml" xmlns:w16du="http://schemas.microsoft.com/office/word/2023/wordml/word16du" xmlns:w16sdtdh="http://schemas.microsoft.com/office/word/2020/wordml/sdtdatahash" xmlns:w16se="http://schemas.microsoft.com/office/word/2015/wordml/symex" xmlns:wpg="http://schemas.microsoft.com/office/word/2010/wordprocessingGroup" xmlns:wpi="http://schemas.microsoft.com/office/word/2010/wordprocessingInk" xmlns:wne="http://schemas.microsoft.com/office/word/2006/wordml" xmlns:wps="http://schemas.microsoft.com/office/word/2010/wordprocessingShape" mc:Ignorable="w14 w15 w16se w16cid w16 w16cex w16sdtdh wp14">
+<w:hdr xmlns:wpc="http://schemas.microsoft.com/office/word/2010/wordprocessingCanvas" xmlns:cx="http://schemas.microsoft.com/office/drawing/2014/chartex" xmlns:cx1="http://schemas.microsoft.com/office/drawing/2015/9/8/chartex" xmlns:cx2="http://schemas.microsoft.com/office/drawing/2015/10/21/chartex" xmlns:cx3="http://schemas.microsoft.com/office/drawing/2016/5/9/chartex" xmlns:cx4="http://schemas.microsoft.com/office/drawing/2016/5/10/chartex" xmlns:cx5="http://schemas.microsoft.com/office/drawing/2016/5/11/chartex" xmlns:cx6="http://schemas.microsoft.com/office/drawing/2016/5/12/chartex" xmlns:cx7="http://schemas.microsoft.com/office/drawing/2016/5/13/chartex" xmlns:cx8="http://schemas.microsoft.com/office/drawing/2016/5/14/chartex" xmlns:mc="http://schemas.openxmlformats.org/markup-compatibility/2006" xmlns:aink="http://schemas.microsoft.com/office/drawing/2016/ink" xmlns:am3d="http://schemas.microsoft.com/office/drawing/2017/model3d" xmlns:o="urn:schemas-microsoft-com:office:office" xmlns:oel="http://schemas.microsoft.com/office/2019/extlst" xmlns:r="http://schemas.openxmlformats.org/officeDocument/2006/relationships" xmlns:m="http://schemas.openxmlformats.org/officeDocument/2006/math" xmlns:v="urn:schemas-microsoft-com:vml" xmlns:wp14="http://schemas.microsoft.com/office/word/2010/wordprocessingDrawing" xmlns:wp="http://schemas.openxmlformats.org/drawingml/2006/wordprocessingDrawing" xmlns:w10="urn:schemas-microsoft-com:office:word" xmlns:w="http://schemas.openxmlformats.org/wordprocessingml/2006/main" xmlns:w14="http://schemas.microsoft.com/office/word/2010/wordml" xmlns:w15="http://schemas.microsoft.com/office/word/2012/wordml" xmlns:w16cex="http://schemas.microsoft.com/office/word/2018/wordml/cex" xmlns:w16cid="http://schemas.microsoft.com/office/word/2016/wordml/cid" xmlns:w16="http://schemas.microsoft.com/office/word/2018/wordml" xmlns:w16sdtdh="http://schemas.microsoft.com/office/word/2020/wordml/sdtdatahash" xmlns:w16se="http://schemas.microsoft.com/office/word/2015/wordml/symex" xmlns:wpg="http://schemas.microsoft.com/office/word/2010/wordprocessingGroup" xmlns:wpi="http://schemas.microsoft.com/office/word/2010/wordprocessingInk" xmlns:wne="http://schemas.microsoft.com/office/word/2006/wordml" xmlns:wps="http://schemas.microsoft.com/office/word/2010/wordprocessingShape" mc:Ignorable="w14 w15 w16se w16cid w16 w16cex w16sdtdh wp14">
   <w:p>
     <w:pPr>
-      <w:pStyle w:val="Koptekst"/>
+      <w:pStyle w:val="Header"/>
       <w:jc w:val="right"/>
     </w:pPr>
     <w:r>
@@ -1695,13 +1541,13 @@
   </w:p>
   <w:p>
     <w:pPr>
-      <w:pStyle w:val="Koptekst"/>
+      <w:pStyle w:val="Header"/>
       <w:jc w:val="right"/>
     </w:pPr>
   </w:p>
   <w:p>
     <w:pPr>
-      <w:pStyle w:val="Koptekst"/>
+      <w:pStyle w:val="Header"/>
       <w:jc w:val="right"/>
     </w:pPr>
   </w:p>
@@ -1709,10 +1555,10 @@
 </file>
 
 <file path=word/header2.xml><?xml version="1.0" encoding="utf-8"?>
-<w:hdr xmlns:wpc="http://schemas.microsoft.com/office/word/2010/wordprocessingCanvas" xmlns:cx="http://schemas.microsoft.com/office/drawing/2014/chartex" xmlns:cx1="http://schemas.microsoft.com/office/drawing/2015/9/8/chartex" xmlns:cx2="http://schemas.microsoft.com/office/drawing/2015/10/21/chartex" xmlns:cx3="http://schemas.microsoft.com/office/drawing/2016/5/9/chartex" xmlns:cx4="http://schemas.microsoft.com/office/drawing/2016/5/10/chartex" xmlns:cx5="http://schemas.microsoft.com/office/drawing/2016/5/11/chartex" xmlns:cx6="http://schemas.microsoft.com/office/drawing/2016/5/12/chartex" xmlns:cx7="http://schemas.microsoft.com/office/drawing/2016/5/13/chartex" xmlns:cx8="http://schemas.microsoft.com/office/drawing/2016/5/14/chartex" xmlns:mc="http://schemas.openxmlformats.org/markup-compatibility/2006" xmlns:aink="http://schemas.microsoft.com/office/drawing/2016/ink" xmlns:am3d="http://schemas.microsoft.com/office/drawing/2017/model3d" xmlns:o="urn:schemas-microsoft-com:office:office" xmlns:oel="http://schemas.microsoft.com/office/2019/extlst" xmlns:r="http://schemas.openxmlformats.org/officeDocument/2006/relationships" xmlns:m="http://schemas.openxmlformats.org/officeDocument/2006/math" xmlns:v="urn:schemas-microsoft-com:vml" xmlns:wp14="http://schemas.microsoft.com/office/word/2010/wordprocessingDrawing" xmlns:wp="http://schemas.openxmlformats.org/drawingml/2006/wordprocessingDrawing" xmlns:w10="urn:schemas-microsoft-com:office:word" xmlns:w="http://schemas.openxmlformats.org/wordprocessingml/2006/main" xmlns:w14="http://schemas.microsoft.com/office/word/2010/wordml" xmlns:w15="http://schemas.microsoft.com/office/word/2012/wordml" xmlns:w16cex="http://schemas.microsoft.com/office/word/2018/wordml/cex" xmlns:w16cid="http://schemas.microsoft.com/office/word/2016/wordml/cid" xmlns:w16="http://schemas.microsoft.com/office/word/2018/wordml" xmlns:w16du="http://schemas.microsoft.com/office/word/2023/wordml/word16du" xmlns:w16sdtdh="http://schemas.microsoft.com/office/word/2020/wordml/sdtdatahash" xmlns:w16se="http://schemas.microsoft.com/office/word/2015/wordml/symex" xmlns:wpg="http://schemas.microsoft.com/office/word/2010/wordprocessingGroup" xmlns:wpi="http://schemas.microsoft.com/office/word/2010/wordprocessingInk" xmlns:wne="http://schemas.microsoft.com/office/word/2006/wordml" xmlns:wps="http://schemas.microsoft.com/office/word/2010/wordprocessingShape" mc:Ignorable="w14 w15 w16se w16cid w16 w16cex w16sdtdh wp14">
+<w:hdr xmlns:wpc="http://schemas.microsoft.com/office/word/2010/wordprocessingCanvas" xmlns:cx="http://schemas.microsoft.com/office/drawing/2014/chartex" xmlns:cx1="http://schemas.microsoft.com/office/drawing/2015/9/8/chartex" xmlns:cx2="http://schemas.microsoft.com/office/drawing/2015/10/21/chartex" xmlns:cx3="http://schemas.microsoft.com/office/drawing/2016/5/9/chartex" xmlns:cx4="http://schemas.microsoft.com/office/drawing/2016/5/10/chartex" xmlns:cx5="http://schemas.microsoft.com/office/drawing/2016/5/11/chartex" xmlns:cx6="http://schemas.microsoft.com/office/drawing/2016/5/12/chartex" xmlns:cx7="http://schemas.microsoft.com/office/drawing/2016/5/13/chartex" xmlns:cx8="http://schemas.microsoft.com/office/drawing/2016/5/14/chartex" xmlns:mc="http://schemas.openxmlformats.org/markup-compatibility/2006" xmlns:aink="http://schemas.microsoft.com/office/drawing/2016/ink" xmlns:am3d="http://schemas.microsoft.com/office/drawing/2017/model3d" xmlns:o="urn:schemas-microsoft-com:office:office" xmlns:oel="http://schemas.microsoft.com/office/2019/extlst" xmlns:r="http://schemas.openxmlformats.org/officeDocument/2006/relationships" xmlns:m="http://schemas.openxmlformats.org/officeDocument/2006/math" xmlns:v="urn:schemas-microsoft-com:vml" xmlns:wp14="http://schemas.microsoft.com/office/word/2010/wordprocessingDrawing" xmlns:wp="http://schemas.openxmlformats.org/drawingml/2006/wordprocessingDrawing" xmlns:w10="urn:schemas-microsoft-com:office:word" xmlns:w="http://schemas.openxmlformats.org/wordprocessingml/2006/main" xmlns:w14="http://schemas.microsoft.com/office/word/2010/wordml" xmlns:w15="http://schemas.microsoft.com/office/word/2012/wordml" xmlns:w16cex="http://schemas.microsoft.com/office/word/2018/wordml/cex" xmlns:w16cid="http://schemas.microsoft.com/office/word/2016/wordml/cid" xmlns:w16="http://schemas.microsoft.com/office/word/2018/wordml" xmlns:w16sdtdh="http://schemas.microsoft.com/office/word/2020/wordml/sdtdatahash" xmlns:w16se="http://schemas.microsoft.com/office/word/2015/wordml/symex" xmlns:wpg="http://schemas.microsoft.com/office/word/2010/wordprocessingGroup" xmlns:wpi="http://schemas.microsoft.com/office/word/2010/wordprocessingInk" xmlns:wne="http://schemas.microsoft.com/office/word/2006/wordml" xmlns:wps="http://schemas.microsoft.com/office/word/2010/wordprocessingShape" mc:Ignorable="w14 w15 w16se w16cid w16 w16cex w16sdtdh wp14">
   <w:p>
     <w:pPr>
-      <w:pStyle w:val="Koptekst"/>
+      <w:pStyle w:val="Header"/>
     </w:pPr>
     <w:r>
       <w:rPr>
@@ -1786,7 +1632,7 @@
 </file>
 
 <file path=word/numbering.xml><?xml version="1.0" encoding="utf-8"?>
-<w:numbering xmlns:wpc="http://schemas.microsoft.com/office/word/2010/wordprocessingCanvas" xmlns:cx="http://schemas.microsoft.com/office/drawing/2014/chartex" xmlns:cx1="http://schemas.microsoft.com/office/drawing/2015/9/8/chartex" xmlns:cx2="http://schemas.microsoft.com/office/drawing/2015/10/21/chartex" xmlns:cx3="http://schemas.microsoft.com/office/drawing/2016/5/9/chartex" xmlns:cx4="http://schemas.microsoft.com/office/drawing/2016/5/10/chartex" xmlns:cx5="http://schemas.microsoft.com/office/drawing/2016/5/11/chartex" xmlns:cx6="http://schemas.microsoft.com/office/drawing/2016/5/12/chartex" xmlns:cx7="http://schemas.microsoft.com/office/drawing/2016/5/13/chartex" xmlns:cx8="http://schemas.microsoft.com/office/drawing/2016/5/14/chartex" xmlns:mc="http://schemas.openxmlformats.org/markup-compatibility/2006" xmlns:aink="http://schemas.microsoft.com/office/drawing/2016/ink" xmlns:am3d="http://schemas.microsoft.com/office/drawing/2017/model3d" xmlns:o="urn:schemas-microsoft-com:office:office" xmlns:oel="http://schemas.microsoft.com/office/2019/extlst" xmlns:r="http://schemas.openxmlformats.org/officeDocument/2006/relationships" xmlns:m="http://schemas.openxmlformats.org/officeDocument/2006/math" xmlns:v="urn:schemas-microsoft-com:vml" xmlns:wp14="http://schemas.microsoft.com/office/word/2010/wordprocessingDrawing" xmlns:wp="http://schemas.openxmlformats.org/drawingml/2006/wordprocessingDrawing" xmlns:w10="urn:schemas-microsoft-com:office:word" xmlns:w="http://schemas.openxmlformats.org/wordprocessingml/2006/main" xmlns:w14="http://schemas.microsoft.com/office/word/2010/wordml" xmlns:w15="http://schemas.microsoft.com/office/word/2012/wordml" xmlns:w16cex="http://schemas.microsoft.com/office/word/2018/wordml/cex" xmlns:w16cid="http://schemas.microsoft.com/office/word/2016/wordml/cid" xmlns:w16="http://schemas.microsoft.com/office/word/2018/wordml" xmlns:w16du="http://schemas.microsoft.com/office/word/2023/wordml/word16du" xmlns:w16sdtdh="http://schemas.microsoft.com/office/word/2020/wordml/sdtdatahash" xmlns:w16se="http://schemas.microsoft.com/office/word/2015/wordml/symex" xmlns:wpg="http://schemas.microsoft.com/office/word/2010/wordprocessingGroup" xmlns:wpi="http://schemas.microsoft.com/office/word/2010/wordprocessingInk" xmlns:wne="http://schemas.microsoft.com/office/word/2006/wordml" xmlns:wps="http://schemas.microsoft.com/office/word/2010/wordprocessingShape" mc:Ignorable="w14 w15 w16se w16cid w16 w16cex w16sdtdh wp14">
+<w:numbering xmlns:wpc="http://schemas.microsoft.com/office/word/2010/wordprocessingCanvas" xmlns:cx="http://schemas.microsoft.com/office/drawing/2014/chartex" xmlns:cx1="http://schemas.microsoft.com/office/drawing/2015/9/8/chartex" xmlns:cx2="http://schemas.microsoft.com/office/drawing/2015/10/21/chartex" xmlns:cx3="http://schemas.microsoft.com/office/drawing/2016/5/9/chartex" xmlns:cx4="http://schemas.microsoft.com/office/drawing/2016/5/10/chartex" xmlns:cx5="http://schemas.microsoft.com/office/drawing/2016/5/11/chartex" xmlns:cx6="http://schemas.microsoft.com/office/drawing/2016/5/12/chartex" xmlns:cx7="http://schemas.microsoft.com/office/drawing/2016/5/13/chartex" xmlns:cx8="http://schemas.microsoft.com/office/drawing/2016/5/14/chartex" xmlns:mc="http://schemas.openxmlformats.org/markup-compatibility/2006" xmlns:aink="http://schemas.microsoft.com/office/drawing/2016/ink" xmlns:am3d="http://schemas.microsoft.com/office/drawing/2017/model3d" xmlns:o="urn:schemas-microsoft-com:office:office" xmlns:oel="http://schemas.microsoft.com/office/2019/extlst" xmlns:r="http://schemas.openxmlformats.org/officeDocument/2006/relationships" xmlns:m="http://schemas.openxmlformats.org/officeDocument/2006/math" xmlns:v="urn:schemas-microsoft-com:vml" xmlns:wp14="http://schemas.microsoft.com/office/word/2010/wordprocessingDrawing" xmlns:wp="http://schemas.openxmlformats.org/drawingml/2006/wordprocessingDrawing" xmlns:w10="urn:schemas-microsoft-com:office:word" xmlns:w="http://schemas.openxmlformats.org/wordprocessingml/2006/main" xmlns:w14="http://schemas.microsoft.com/office/word/2010/wordml" xmlns:w15="http://schemas.microsoft.com/office/word/2012/wordml" xmlns:w16cex="http://schemas.microsoft.com/office/word/2018/wordml/cex" xmlns:w16cid="http://schemas.microsoft.com/office/word/2016/wordml/cid" xmlns:w16="http://schemas.microsoft.com/office/word/2018/wordml" xmlns:w16sdtdh="http://schemas.microsoft.com/office/word/2020/wordml/sdtdatahash" xmlns:w16se="http://schemas.microsoft.com/office/word/2015/wordml/symex" xmlns:wpg="http://schemas.microsoft.com/office/word/2010/wordprocessingGroup" xmlns:wpi="http://schemas.microsoft.com/office/word/2010/wordprocessingInk" xmlns:wne="http://schemas.microsoft.com/office/word/2006/wordml" xmlns:wps="http://schemas.microsoft.com/office/word/2010/wordprocessingShape" mc:Ignorable="w14 w15 w16se w16cid w16 w16cex w16sdtdh wp14">
   <w:abstractNum w:abstractNumId="0" w15:restartNumberingAfterBreak="0">
     <w:nsid w:val="054F59D1"/>
     <w:multiLevelType w:val="hybridMultilevel"/>
@@ -2558,7 +2404,7 @@
     <w:lvl w:ilvl="0">
       <w:start w:val="1"/>
       <w:numFmt w:val="decimal"/>
-      <w:pStyle w:val="Kop1"/>
+      <w:pStyle w:val="Heading1"/>
       <w:suff w:val="space"/>
       <w:lvlText w:val="%1  "/>
       <w:lvlJc w:val="left"/>
@@ -2572,7 +2418,7 @@
     <w:lvl w:ilvl="1">
       <w:start w:val="1"/>
       <w:numFmt w:val="decimal"/>
-      <w:pStyle w:val="Kop2"/>
+      <w:pStyle w:val="Heading2"/>
       <w:suff w:val="space"/>
       <w:lvlText w:val="%1.%2  "/>
       <w:lvlJc w:val="left"/>
@@ -2632,7 +2478,7 @@
     <w:lvl w:ilvl="2">
       <w:start w:val="1"/>
       <w:numFmt w:val="decimal"/>
-      <w:pStyle w:val="Kop3"/>
+      <w:pStyle w:val="Heading3"/>
       <w:suff w:val="space"/>
       <w:lvlText w:val="%1.%2.%3  "/>
       <w:lvlJc w:val="left"/>
@@ -2646,7 +2492,7 @@
     <w:lvl w:ilvl="3">
       <w:start w:val="1"/>
       <w:numFmt w:val="decimal"/>
-      <w:pStyle w:val="Kop4"/>
+      <w:pStyle w:val="Heading4"/>
       <w:suff w:val="space"/>
       <w:lvlText w:val="%1.%2.%3.%4  "/>
       <w:lvlJc w:val="left"/>
@@ -2660,7 +2506,7 @@
     <w:lvl w:ilvl="4">
       <w:start w:val="1"/>
       <w:numFmt w:val="decimal"/>
-      <w:pStyle w:val="Kop5"/>
+      <w:pStyle w:val="Heading5"/>
       <w:lvlText w:val="%1.%2.%3.%4.%5"/>
       <w:lvlJc w:val="left"/>
       <w:pPr>
@@ -2673,7 +2519,7 @@
     <w:lvl w:ilvl="5">
       <w:start w:val="1"/>
       <w:numFmt w:val="decimal"/>
-      <w:pStyle w:val="Kop6"/>
+      <w:pStyle w:val="Heading6"/>
       <w:lvlText w:val="%1.%2.%3.%4.%5.%6"/>
       <w:lvlJc w:val="left"/>
       <w:pPr>
@@ -2686,7 +2532,7 @@
     <w:lvl w:ilvl="6">
       <w:start w:val="1"/>
       <w:numFmt w:val="decimal"/>
-      <w:pStyle w:val="Kop7"/>
+      <w:pStyle w:val="Heading7"/>
       <w:lvlText w:val="%1.%2.%3.%4.%5.%6.%7"/>
       <w:lvlJc w:val="left"/>
       <w:pPr>
@@ -2699,7 +2545,7 @@
     <w:lvl w:ilvl="7">
       <w:start w:val="1"/>
       <w:numFmt w:val="decimal"/>
-      <w:pStyle w:val="Kop8"/>
+      <w:pStyle w:val="Heading8"/>
       <w:lvlText w:val="%1.%2.%3.%4.%5.%6.%7.%8"/>
       <w:lvlJc w:val="left"/>
       <w:pPr>
@@ -2712,7 +2558,7 @@
     <w:lvl w:ilvl="8">
       <w:start w:val="1"/>
       <w:numFmt w:val="decimal"/>
-      <w:pStyle w:val="Kop9"/>
+      <w:pStyle w:val="Heading9"/>
       <w:lvlText w:val="%1.%2.%3.%4.%5.%6.%7.%8.%9"/>
       <w:lvlJc w:val="left"/>
       <w:pPr>
@@ -4924,7 +4770,7 @@
     <w:lsdException w:name="Unresolved Mention" w:semiHidden="1" w:unhideWhenUsed="1"/>
     <w:lsdException w:name="Smart Link" w:semiHidden="1" w:unhideWhenUsed="1"/>
   </w:latentStyles>
-  <w:style w:type="paragraph" w:default="1" w:styleId="Standaard">
+  <w:style w:type="paragraph" w:default="1" w:styleId="Normal">
     <w:name w:val="Normal"/>
     <w:qFormat/>
     <w:rsid w:val="00E33269"/>
@@ -4934,11 +4780,11 @@
       <w:lang w:eastAsia="nl-NL"/>
     </w:rPr>
   </w:style>
-  <w:style w:type="paragraph" w:styleId="Kop1">
+  <w:style w:type="paragraph" w:styleId="Heading1">
     <w:name w:val="heading 1"/>
-    <w:basedOn w:val="Standaard"/>
-    <w:next w:val="Standaard"/>
-    <w:link w:val="Kop1Char"/>
+    <w:basedOn w:val="Normal"/>
+    <w:next w:val="Normal"/>
+    <w:link w:val="Heading1Char"/>
     <w:uiPriority w:val="9"/>
     <w:qFormat/>
     <w:rsid w:val="00B17FBD"/>
@@ -4959,11 +4805,11 @@
       <w:szCs w:val="32"/>
     </w:rPr>
   </w:style>
-  <w:style w:type="paragraph" w:styleId="Kop2">
+  <w:style w:type="paragraph" w:styleId="Heading2">
     <w:name w:val="heading 2"/>
     <w:basedOn w:val="heading20"/>
-    <w:next w:val="Standaard"/>
-    <w:link w:val="Kop2Char"/>
+    <w:next w:val="Normal"/>
+    <w:link w:val="Heading2Char1"/>
     <w:uiPriority w:val="9"/>
     <w:qFormat/>
     <w:rsid w:val="00947930"/>
@@ -4975,11 +4821,11 @@
       <w:outlineLvl w:val="1"/>
     </w:pPr>
   </w:style>
-  <w:style w:type="paragraph" w:styleId="Kop3">
+  <w:style w:type="paragraph" w:styleId="Heading3">
     <w:name w:val="heading 3"/>
-    <w:basedOn w:val="Standaard"/>
-    <w:next w:val="Standaard"/>
-    <w:link w:val="Kop3Char"/>
+    <w:basedOn w:val="Normal"/>
+    <w:next w:val="Normal"/>
+    <w:link w:val="Heading3Char"/>
     <w:uiPriority w:val="9"/>
     <w:qFormat/>
     <w:rsid w:val="00A14616"/>
@@ -5001,11 +4847,11 @@
       <w:i/>
     </w:rPr>
   </w:style>
-  <w:style w:type="paragraph" w:styleId="Kop4">
+  <w:style w:type="paragraph" w:styleId="Heading4">
     <w:name w:val="heading 4"/>
-    <w:basedOn w:val="Standaard"/>
-    <w:next w:val="Standaard"/>
-    <w:link w:val="Kop4Char"/>
+    <w:basedOn w:val="Normal"/>
+    <w:next w:val="Normal"/>
+    <w:link w:val="Heading4Char"/>
     <w:uiPriority w:val="9"/>
     <w:rsid w:val="00BA01B6"/>
     <w:pPr>
@@ -5025,11 +4871,11 @@
       <w:szCs w:val="20"/>
     </w:rPr>
   </w:style>
-  <w:style w:type="paragraph" w:styleId="Kop5">
+  <w:style w:type="paragraph" w:styleId="Heading5">
     <w:name w:val="heading 5"/>
-    <w:basedOn w:val="Standaard"/>
-    <w:next w:val="Standaard"/>
-    <w:link w:val="Kop5Char"/>
+    <w:basedOn w:val="Normal"/>
+    <w:next w:val="Normal"/>
+    <w:link w:val="Heading5Char"/>
     <w:uiPriority w:val="9"/>
     <w:semiHidden/>
     <w:unhideWhenUsed/>
@@ -5051,11 +4897,11 @@
       <w:color w:val="365F91" w:themeColor="accent1" w:themeShade="BF"/>
     </w:rPr>
   </w:style>
-  <w:style w:type="paragraph" w:styleId="Kop6">
+  <w:style w:type="paragraph" w:styleId="Heading6">
     <w:name w:val="heading 6"/>
-    <w:basedOn w:val="Standaard"/>
-    <w:next w:val="Standaard"/>
-    <w:link w:val="Kop6Char"/>
+    <w:basedOn w:val="Normal"/>
+    <w:next w:val="Normal"/>
+    <w:link w:val="Heading6Char"/>
     <w:uiPriority w:val="9"/>
     <w:semiHidden/>
     <w:unhideWhenUsed/>
@@ -5077,11 +4923,11 @@
       <w:color w:val="243F60" w:themeColor="accent1" w:themeShade="7F"/>
     </w:rPr>
   </w:style>
-  <w:style w:type="paragraph" w:styleId="Kop7">
+  <w:style w:type="paragraph" w:styleId="Heading7">
     <w:name w:val="heading 7"/>
-    <w:basedOn w:val="Standaard"/>
-    <w:next w:val="Standaard"/>
-    <w:link w:val="Kop7Char"/>
+    <w:basedOn w:val="Normal"/>
+    <w:next w:val="Normal"/>
+    <w:link w:val="Heading7Char"/>
     <w:uiPriority w:val="9"/>
     <w:semiHidden/>
     <w:unhideWhenUsed/>
@@ -5105,11 +4951,11 @@
       <w:color w:val="243F60" w:themeColor="accent1" w:themeShade="7F"/>
     </w:rPr>
   </w:style>
-  <w:style w:type="paragraph" w:styleId="Kop8">
+  <w:style w:type="paragraph" w:styleId="Heading8">
     <w:name w:val="heading 8"/>
-    <w:basedOn w:val="Standaard"/>
-    <w:next w:val="Standaard"/>
-    <w:link w:val="Kop8Char"/>
+    <w:basedOn w:val="Normal"/>
+    <w:next w:val="Normal"/>
+    <w:link w:val="Heading8Char"/>
     <w:uiPriority w:val="9"/>
     <w:semiHidden/>
     <w:unhideWhenUsed/>
@@ -5133,11 +4979,11 @@
       <w:szCs w:val="21"/>
     </w:rPr>
   </w:style>
-  <w:style w:type="paragraph" w:styleId="Kop9">
+  <w:style w:type="paragraph" w:styleId="Heading9">
     <w:name w:val="heading 9"/>
-    <w:basedOn w:val="Standaard"/>
-    <w:next w:val="Standaard"/>
-    <w:link w:val="Kop9Char"/>
+    <w:basedOn w:val="Normal"/>
+    <w:next w:val="Normal"/>
+    <w:link w:val="Heading9Char"/>
     <w:uiPriority w:val="9"/>
     <w:semiHidden/>
     <w:unhideWhenUsed/>
@@ -5163,13 +5009,13 @@
       <w:szCs w:val="21"/>
     </w:rPr>
   </w:style>
-  <w:style w:type="character" w:default="1" w:styleId="Standaardalinea-lettertype">
+  <w:style w:type="character" w:default="1" w:styleId="DefaultParagraphFont">
     <w:name w:val="Default Paragraph Font"/>
     <w:uiPriority w:val="1"/>
     <w:semiHidden/>
     <w:unhideWhenUsed/>
   </w:style>
-  <w:style w:type="table" w:default="1" w:styleId="Standaardtabel">
+  <w:style w:type="table" w:default="1" w:styleId="TableNormal">
     <w:name w:val="Normal Table"/>
     <w:uiPriority w:val="99"/>
     <w:semiHidden/>
@@ -5184,16 +5030,16 @@
       </w:tblCellMar>
     </w:tblPr>
   </w:style>
-  <w:style w:type="numbering" w:default="1" w:styleId="Geenlijst">
+  <w:style w:type="numbering" w:default="1" w:styleId="NoList">
     <w:name w:val="No List"/>
     <w:uiPriority w:val="99"/>
     <w:semiHidden/>
     <w:unhideWhenUsed/>
   </w:style>
-  <w:style w:type="paragraph" w:styleId="Ballontekst">
+  <w:style w:type="paragraph" w:styleId="BalloonText">
     <w:name w:val="Balloon Text"/>
-    <w:basedOn w:val="Standaard"/>
-    <w:link w:val="BallontekstChar"/>
+    <w:basedOn w:val="Normal"/>
+    <w:link w:val="BalloonTextChar"/>
     <w:semiHidden/>
     <w:rsid w:val="00EC72CA"/>
     <w:pPr>
@@ -5206,10 +5052,10 @@
       <w:szCs w:val="16"/>
     </w:rPr>
   </w:style>
-  <w:style w:type="character" w:customStyle="1" w:styleId="Kop2Char">
-    <w:name w:val="Kop 2 Char"/>
-    <w:basedOn w:val="Standaardalinea-lettertype"/>
-    <w:link w:val="Kop2"/>
+  <w:style w:type="character" w:customStyle="1" w:styleId="Heading2Char1">
+    <w:name w:val="Heading 2 Char1"/>
+    <w:basedOn w:val="DefaultParagraphFont"/>
+    <w:link w:val="Heading2"/>
     <w:uiPriority w:val="9"/>
     <w:rsid w:val="00947930"/>
     <w:rPr>
@@ -5221,10 +5067,10 @@
       <w:lang w:eastAsia="nl-NL"/>
     </w:rPr>
   </w:style>
-  <w:style w:type="character" w:customStyle="1" w:styleId="Kop3Char">
-    <w:name w:val="Kop 3 Char"/>
-    <w:basedOn w:val="Standaardalinea-lettertype"/>
-    <w:link w:val="Kop3"/>
+  <w:style w:type="character" w:customStyle="1" w:styleId="Heading3Char">
+    <w:name w:val="Heading 3 Char"/>
+    <w:basedOn w:val="DefaultParagraphFont"/>
+    <w:link w:val="Heading3"/>
     <w:uiPriority w:val="9"/>
     <w:rsid w:val="00A14616"/>
     <w:rPr>
@@ -5237,10 +5083,10 @@
       <w:lang w:eastAsia="nl-NL"/>
     </w:rPr>
   </w:style>
-  <w:style w:type="character" w:customStyle="1" w:styleId="Kop4Char">
-    <w:name w:val="Kop 4 Char"/>
-    <w:basedOn w:val="Standaardalinea-lettertype"/>
-    <w:link w:val="Kop4"/>
+  <w:style w:type="character" w:customStyle="1" w:styleId="Heading4Char">
+    <w:name w:val="Heading 4 Char"/>
+    <w:basedOn w:val="DefaultParagraphFont"/>
+    <w:link w:val="Heading4"/>
     <w:uiPriority w:val="9"/>
     <w:rsid w:val="00BA01B6"/>
     <w:rPr>
@@ -5252,7 +5098,7 @@
   </w:style>
   <w:style w:type="paragraph" w:customStyle="1" w:styleId="HoofdstukExcel">
     <w:name w:val="HoofdstukExcel"/>
-    <w:basedOn w:val="Standaard"/>
+    <w:basedOn w:val="Normal"/>
     <w:link w:val="HoofdstukExcelChar"/>
     <w:rsid w:val="00BA01B6"/>
     <w:pPr>
@@ -5271,7 +5117,7 @@
   </w:style>
   <w:style w:type="character" w:customStyle="1" w:styleId="HoofdstukExcelChar">
     <w:name w:val="HoofdstukExcel Char"/>
-    <w:basedOn w:val="Standaardalinea-lettertype"/>
+    <w:basedOn w:val="DefaultParagraphFont"/>
     <w:link w:val="HoofdstukExcel"/>
     <w:rsid w:val="00BA01B6"/>
     <w:rPr>
@@ -5281,10 +5127,10 @@
       <w:lang w:eastAsia="en-US" w:bidi="en-US"/>
     </w:rPr>
   </w:style>
-  <w:style w:type="paragraph" w:styleId="Koptekst">
+  <w:style w:type="paragraph" w:styleId="Header">
     <w:name w:val="header"/>
-    <w:basedOn w:val="Standaard"/>
-    <w:link w:val="KoptekstChar"/>
+    <w:basedOn w:val="Normal"/>
+    <w:link w:val="HeaderChar"/>
     <w:uiPriority w:val="99"/>
     <w:unhideWhenUsed/>
     <w:rsid w:val="00AA2B46"/>
@@ -5300,10 +5146,10 @@
       <w:rFonts w:asciiTheme="minorHAnsi" w:hAnsiTheme="minorHAnsi"/>
     </w:rPr>
   </w:style>
-  <w:style w:type="character" w:customStyle="1" w:styleId="KoptekstChar">
-    <w:name w:val="Koptekst Char"/>
-    <w:basedOn w:val="Standaardalinea-lettertype"/>
-    <w:link w:val="Koptekst"/>
+  <w:style w:type="character" w:customStyle="1" w:styleId="HeaderChar">
+    <w:name w:val="Header Char"/>
+    <w:basedOn w:val="DefaultParagraphFont"/>
+    <w:link w:val="Header"/>
     <w:uiPriority w:val="99"/>
     <w:rsid w:val="00AA2B46"/>
     <w:rPr>
@@ -5312,10 +5158,10 @@
       <w:lang w:val="nl-NL" w:eastAsia="nl-NL"/>
     </w:rPr>
   </w:style>
-  <w:style w:type="paragraph" w:styleId="Voettekst">
+  <w:style w:type="paragraph" w:styleId="Footer">
     <w:name w:val="footer"/>
-    <w:basedOn w:val="Standaard"/>
-    <w:link w:val="VoettekstChar"/>
+    <w:basedOn w:val="Normal"/>
+    <w:link w:val="FooterChar"/>
     <w:uiPriority w:val="99"/>
     <w:unhideWhenUsed/>
     <w:rsid w:val="00AA2B46"/>
@@ -5331,10 +5177,10 @@
       <w:rFonts w:asciiTheme="minorHAnsi" w:hAnsiTheme="minorHAnsi"/>
     </w:rPr>
   </w:style>
-  <w:style w:type="character" w:customStyle="1" w:styleId="VoettekstChar">
-    <w:name w:val="Voettekst Char"/>
-    <w:basedOn w:val="Standaardalinea-lettertype"/>
-    <w:link w:val="Voettekst"/>
+  <w:style w:type="character" w:customStyle="1" w:styleId="FooterChar">
+    <w:name w:val="Footer Char"/>
+    <w:basedOn w:val="DefaultParagraphFont"/>
+    <w:link w:val="Footer"/>
     <w:uiPriority w:val="99"/>
     <w:rsid w:val="00AA2B46"/>
     <w:rPr>
@@ -5343,11 +5189,11 @@
       <w:lang w:val="nl-NL" w:eastAsia="nl-NL"/>
     </w:rPr>
   </w:style>
-  <w:style w:type="paragraph" w:styleId="Lijstalinea">
+  <w:style w:type="paragraph" w:styleId="ListParagraph">
     <w:name w:val="List Paragraph"/>
     <w:aliases w:val="numbered,Bullet List,FooterText,List Paragraph1,Paragraphe de liste1,Bulletr List Paragraph,列出段落,列出段落1,List Paragraph2,List Paragraph21,Párrafo de lista1,Parágrafo da Lista1,リスト段落1,Listeafsnit1,Figure_name,Bullet Number,cS List Paragraph"/>
-    <w:basedOn w:val="Standaard"/>
-    <w:link w:val="LijstalineaChar"/>
+    <w:basedOn w:val="Normal"/>
+    <w:link w:val="ListParagraphChar"/>
     <w:uiPriority w:val="34"/>
     <w:rsid w:val="00741CBA"/>
     <w:pPr>
@@ -5362,9 +5208,9 @@
       <w:lang w:eastAsia="en-US"/>
     </w:rPr>
   </w:style>
-  <w:style w:type="table" w:styleId="Gemiddeldraster1-accent1">
+  <w:style w:type="table" w:styleId="MediumGrid1-Accent1">
     <w:name w:val="Medium Grid 1 Accent 1"/>
-    <w:basedOn w:val="Standaardtabel"/>
+    <w:basedOn w:val="TableNormal"/>
     <w:uiPriority w:val="67"/>
     <w:rsid w:val="00741CBA"/>
     <w:pPr>
@@ -5434,9 +5280,9 @@
       </w:tcPr>
     </w:tblStylePr>
   </w:style>
-  <w:style w:type="paragraph" w:styleId="Normaalweb">
+  <w:style w:type="paragraph" w:styleId="NormalWeb">
     <w:name w:val="Normal (Web)"/>
-    <w:basedOn w:val="Standaard"/>
+    <w:basedOn w:val="Normal"/>
     <w:uiPriority w:val="99"/>
     <w:unhideWhenUsed/>
     <w:rsid w:val="00F01DA3"/>
@@ -5449,9 +5295,9 @@
       <w:lang w:eastAsia="nl-BE"/>
     </w:rPr>
   </w:style>
-  <w:style w:type="table" w:styleId="Tabelraster">
+  <w:style w:type="table" w:styleId="TableGrid">
     <w:name w:val="Table Grid"/>
-    <w:basedOn w:val="Standaardtabel"/>
+    <w:basedOn w:val="TableNormal"/>
     <w:uiPriority w:val="59"/>
     <w:rsid w:val="00F01DA3"/>
     <w:pPr>
@@ -5476,7 +5322,7 @@
   </w:style>
   <w:style w:type="paragraph" w:customStyle="1" w:styleId="rvps4">
     <w:name w:val="rvps4"/>
-    <w:basedOn w:val="Standaard"/>
+    <w:basedOn w:val="Normal"/>
     <w:rsid w:val="00F01DA3"/>
     <w:pPr>
       <w:spacing w:before="100" w:beforeAutospacing="1" w:after="100" w:afterAutospacing="1" w:line="360" w:lineRule="auto"/>
@@ -5489,17 +5335,17 @@
   </w:style>
   <w:style w:type="character" w:customStyle="1" w:styleId="rvts3">
     <w:name w:val="rvts3"/>
-    <w:basedOn w:val="Standaardalinea-lettertype"/>
+    <w:basedOn w:val="DefaultParagraphFont"/>
     <w:rsid w:val="00F01DA3"/>
   </w:style>
   <w:style w:type="character" w:customStyle="1" w:styleId="rvts5">
     <w:name w:val="rvts5"/>
-    <w:basedOn w:val="Standaardalinea-lettertype"/>
+    <w:basedOn w:val="DefaultParagraphFont"/>
     <w:rsid w:val="00F01DA3"/>
   </w:style>
   <w:style w:type="paragraph" w:customStyle="1" w:styleId="rvps10">
     <w:name w:val="rvps10"/>
-    <w:basedOn w:val="Standaard"/>
+    <w:basedOn w:val="Normal"/>
     <w:rsid w:val="00F01DA3"/>
     <w:pPr>
       <w:spacing w:before="100" w:beforeAutospacing="1" w:after="100" w:afterAutospacing="1" w:line="360" w:lineRule="auto"/>
@@ -5510,11 +5356,11 @@
       <w:lang w:eastAsia="nl-BE"/>
     </w:rPr>
   </w:style>
-  <w:style w:type="paragraph" w:styleId="Duidelijkcitaat">
+  <w:style w:type="paragraph" w:styleId="IntenseQuote">
     <w:name w:val="Intense Quote"/>
-    <w:basedOn w:val="Standaard"/>
-    <w:next w:val="Standaard"/>
-    <w:link w:val="DuidelijkcitaatChar"/>
+    <w:basedOn w:val="Normal"/>
+    <w:next w:val="Normal"/>
+    <w:link w:val="IntenseQuoteChar"/>
     <w:uiPriority w:val="30"/>
     <w:rsid w:val="003259A9"/>
     <w:pPr>
@@ -5536,10 +5382,10 @@
       <w:szCs w:val="20"/>
     </w:rPr>
   </w:style>
-  <w:style w:type="character" w:customStyle="1" w:styleId="DuidelijkcitaatChar">
-    <w:name w:val="Duidelijk citaat Char"/>
-    <w:basedOn w:val="Standaardalinea-lettertype"/>
-    <w:link w:val="Duidelijkcitaat"/>
+  <w:style w:type="character" w:customStyle="1" w:styleId="IntenseQuoteChar">
+    <w:name w:val="Intense Quote Char"/>
+    <w:basedOn w:val="DefaultParagraphFont"/>
+    <w:link w:val="IntenseQuote"/>
     <w:uiPriority w:val="30"/>
     <w:rsid w:val="003259A9"/>
     <w:rPr>
@@ -5553,7 +5399,7 @@
   </w:style>
   <w:style w:type="character" w:styleId="Hyperlink">
     <w:name w:val="Hyperlink"/>
-    <w:basedOn w:val="Standaardalinea-lettertype"/>
+    <w:basedOn w:val="DefaultParagraphFont"/>
     <w:uiPriority w:val="99"/>
     <w:unhideWhenUsed/>
     <w:rsid w:val="00147374"/>
@@ -5562,10 +5408,10 @@
       <w:u w:val="single"/>
     </w:rPr>
   </w:style>
-  <w:style w:type="character" w:customStyle="1" w:styleId="Kop1Char">
-    <w:name w:val="Kop 1 Char"/>
-    <w:basedOn w:val="Standaardalinea-lettertype"/>
-    <w:link w:val="Kop1"/>
+  <w:style w:type="character" w:customStyle="1" w:styleId="Heading1Char">
+    <w:name w:val="Heading 1 Char"/>
+    <w:basedOn w:val="DefaultParagraphFont"/>
+    <w:link w:val="Heading1"/>
     <w:uiPriority w:val="9"/>
     <w:rsid w:val="00B17FBD"/>
     <w:rPr>
@@ -5577,10 +5423,10 @@
       <w:lang w:eastAsia="nl-NL"/>
     </w:rPr>
   </w:style>
-  <w:style w:type="paragraph" w:styleId="Inhopg1">
+  <w:style w:type="paragraph" w:styleId="TOC1">
     <w:name w:val="toc 1"/>
-    <w:basedOn w:val="Standaard"/>
-    <w:next w:val="Standaard"/>
+    <w:basedOn w:val="Normal"/>
+    <w:next w:val="Normal"/>
     <w:autoRedefine/>
     <w:uiPriority w:val="39"/>
     <w:unhideWhenUsed/>
@@ -5603,27 +5449,27 @@
   </w:style>
   <w:style w:type="character" w:customStyle="1" w:styleId="parameter">
     <w:name w:val="parameter"/>
-    <w:basedOn w:val="Standaardalinea-lettertype"/>
+    <w:basedOn w:val="DefaultParagraphFont"/>
     <w:rsid w:val="00BA3514"/>
   </w:style>
   <w:style w:type="character" w:customStyle="1" w:styleId="google-src-text">
     <w:name w:val="google-src-text"/>
-    <w:basedOn w:val="Standaardalinea-lettertype"/>
+    <w:basedOn w:val="DefaultParagraphFont"/>
     <w:rsid w:val="00BA3514"/>
   </w:style>
   <w:style w:type="character" w:customStyle="1" w:styleId="vbkeyword">
     <w:name w:val="vbkeyword"/>
-    <w:basedOn w:val="Standaardalinea-lettertype"/>
+    <w:basedOn w:val="DefaultParagraphFont"/>
     <w:rsid w:val="005C50B7"/>
   </w:style>
   <w:style w:type="character" w:customStyle="1" w:styleId="ilad">
     <w:name w:val="il_ad"/>
-    <w:basedOn w:val="Standaardalinea-lettertype"/>
+    <w:basedOn w:val="DefaultParagraphFont"/>
     <w:rsid w:val="005C50B7"/>
   </w:style>
-  <w:style w:type="character" w:styleId="GevolgdeHyperlink">
+  <w:style w:type="character" w:styleId="FollowedHyperlink">
     <w:name w:val="FollowedHyperlink"/>
-    <w:basedOn w:val="Standaardalinea-lettertype"/>
+    <w:basedOn w:val="DefaultParagraphFont"/>
     <w:uiPriority w:val="99"/>
     <w:semiHidden/>
     <w:unhideWhenUsed/>
@@ -5635,12 +5481,12 @@
   </w:style>
   <w:style w:type="character" w:customStyle="1" w:styleId="input">
     <w:name w:val="input"/>
-    <w:basedOn w:val="Standaardalinea-lettertype"/>
+    <w:basedOn w:val="DefaultParagraphFont"/>
     <w:rsid w:val="00547052"/>
   </w:style>
-  <w:style w:type="character" w:styleId="Nadruk">
+  <w:style w:type="character" w:styleId="Emphasis">
     <w:name w:val="Emphasis"/>
-    <w:basedOn w:val="Standaardalinea-lettertype"/>
+    <w:basedOn w:val="DefaultParagraphFont"/>
     <w:uiPriority w:val="20"/>
     <w:rsid w:val="00CB3CC4"/>
     <w:rPr>
@@ -5650,7 +5496,7 @@
   </w:style>
   <w:style w:type="character" w:styleId="HTMLCode">
     <w:name w:val="HTML Code"/>
-    <w:basedOn w:val="Standaardalinea-lettertype"/>
+    <w:basedOn w:val="DefaultParagraphFont"/>
     <w:uiPriority w:val="99"/>
     <w:semiHidden/>
     <w:unhideWhenUsed/>
@@ -5661,10 +5507,10 @@
       <w:szCs w:val="20"/>
     </w:rPr>
   </w:style>
-  <w:style w:type="paragraph" w:styleId="HTML-voorafopgemaakt">
+  <w:style w:type="paragraph" w:styleId="HTMLPreformatted">
     <w:name w:val="HTML Preformatted"/>
-    <w:basedOn w:val="Standaard"/>
-    <w:link w:val="HTML-voorafopgemaaktChar"/>
+    <w:basedOn w:val="Normal"/>
+    <w:link w:val="HTMLPreformattedChar"/>
     <w:uiPriority w:val="99"/>
     <w:unhideWhenUsed/>
     <w:rsid w:val="00D75B93"/>
@@ -5697,10 +5543,10 @@
       <w:lang w:eastAsia="nl-BE"/>
     </w:rPr>
   </w:style>
-  <w:style w:type="character" w:customStyle="1" w:styleId="HTML-voorafopgemaaktChar">
-    <w:name w:val="HTML - vooraf opgemaakt Char"/>
-    <w:basedOn w:val="Standaardalinea-lettertype"/>
-    <w:link w:val="HTML-voorafopgemaakt"/>
+  <w:style w:type="character" w:customStyle="1" w:styleId="HTMLPreformattedChar">
+    <w:name w:val="HTML Preformatted Char"/>
+    <w:basedOn w:val="DefaultParagraphFont"/>
+    <w:link w:val="HTMLPreformatted"/>
     <w:uiPriority w:val="99"/>
     <w:rsid w:val="00D75B93"/>
     <w:rPr>
@@ -5709,37 +5555,37 @@
   </w:style>
   <w:style w:type="character" w:customStyle="1" w:styleId="kwd">
     <w:name w:val="kwd"/>
-    <w:basedOn w:val="Standaardalinea-lettertype"/>
+    <w:basedOn w:val="DefaultParagraphFont"/>
     <w:rsid w:val="0062345D"/>
   </w:style>
   <w:style w:type="character" w:customStyle="1" w:styleId="pln">
     <w:name w:val="pln"/>
-    <w:basedOn w:val="Standaardalinea-lettertype"/>
+    <w:basedOn w:val="DefaultParagraphFont"/>
     <w:rsid w:val="0062345D"/>
   </w:style>
   <w:style w:type="character" w:customStyle="1" w:styleId="pun">
     <w:name w:val="pun"/>
-    <w:basedOn w:val="Standaardalinea-lettertype"/>
+    <w:basedOn w:val="DefaultParagraphFont"/>
     <w:rsid w:val="0062345D"/>
   </w:style>
   <w:style w:type="character" w:customStyle="1" w:styleId="lit">
     <w:name w:val="lit"/>
-    <w:basedOn w:val="Standaardalinea-lettertype"/>
+    <w:basedOn w:val="DefaultParagraphFont"/>
     <w:rsid w:val="0062345D"/>
   </w:style>
   <w:style w:type="character" w:customStyle="1" w:styleId="a">
     <w:name w:val="a"/>
-    <w:basedOn w:val="Standaardalinea-lettertype"/>
+    <w:basedOn w:val="DefaultParagraphFont"/>
     <w:rsid w:val="00F8217A"/>
   </w:style>
   <w:style w:type="character" w:customStyle="1" w:styleId="l6">
     <w:name w:val="l6"/>
-    <w:basedOn w:val="Standaardalinea-lettertype"/>
+    <w:basedOn w:val="DefaultParagraphFont"/>
     <w:rsid w:val="00F8217A"/>
   </w:style>
-  <w:style w:type="character" w:styleId="Zwaar">
+  <w:style w:type="character" w:styleId="Strong">
     <w:name w:val="Strong"/>
-    <w:basedOn w:val="Standaardalinea-lettertype"/>
+    <w:basedOn w:val="DefaultParagraphFont"/>
     <w:uiPriority w:val="22"/>
     <w:rsid w:val="00DE147D"/>
     <w:rPr>
@@ -5749,38 +5595,38 @@
   </w:style>
   <w:style w:type="character" w:customStyle="1" w:styleId="typ">
     <w:name w:val="typ"/>
-    <w:basedOn w:val="Standaardalinea-lettertype"/>
+    <w:basedOn w:val="DefaultParagraphFont"/>
     <w:rsid w:val="000C5308"/>
   </w:style>
   <w:style w:type="character" w:customStyle="1" w:styleId="str">
     <w:name w:val="str"/>
-    <w:basedOn w:val="Standaardalinea-lettertype"/>
+    <w:basedOn w:val="DefaultParagraphFont"/>
     <w:rsid w:val="000C5308"/>
   </w:style>
   <w:style w:type="character" w:customStyle="1" w:styleId="selflink">
     <w:name w:val="selflink"/>
-    <w:basedOn w:val="Standaardalinea-lettertype"/>
+    <w:basedOn w:val="DefaultParagraphFont"/>
     <w:rsid w:val="00AE1423"/>
   </w:style>
   <w:style w:type="character" w:customStyle="1" w:styleId="newterm">
     <w:name w:val="newterm"/>
-    <w:basedOn w:val="Standaardalinea-lettertype"/>
+    <w:basedOn w:val="DefaultParagraphFont"/>
     <w:rsid w:val="00C62993"/>
   </w:style>
   <w:style w:type="character" w:customStyle="1" w:styleId="hps">
     <w:name w:val="hps"/>
-    <w:basedOn w:val="Standaardalinea-lettertype"/>
+    <w:basedOn w:val="DefaultParagraphFont"/>
     <w:rsid w:val="000B5AAB"/>
   </w:style>
   <w:style w:type="character" w:customStyle="1" w:styleId="mw-headline">
     <w:name w:val="mw-headline"/>
-    <w:basedOn w:val="Standaardalinea-lettertype"/>
+    <w:basedOn w:val="DefaultParagraphFont"/>
     <w:rsid w:val="008A3920"/>
   </w:style>
-  <w:style w:type="paragraph" w:styleId="Voetnoottekst">
+  <w:style w:type="paragraph" w:styleId="FootnoteText">
     <w:name w:val="footnote text"/>
-    <w:basedOn w:val="Standaard"/>
-    <w:link w:val="VoetnoottekstChar"/>
+    <w:basedOn w:val="Normal"/>
+    <w:link w:val="FootnoteTextChar"/>
     <w:uiPriority w:val="99"/>
     <w:semiHidden/>
     <w:unhideWhenUsed/>
@@ -5795,10 +5641,10 @@
       <w:szCs w:val="20"/>
     </w:rPr>
   </w:style>
-  <w:style w:type="character" w:customStyle="1" w:styleId="VoetnoottekstChar">
-    <w:name w:val="Voetnoottekst Char"/>
-    <w:basedOn w:val="Standaardalinea-lettertype"/>
-    <w:link w:val="Voetnoottekst"/>
+  <w:style w:type="character" w:customStyle="1" w:styleId="FootnoteTextChar">
+    <w:name w:val="Footnote Text Char"/>
+    <w:basedOn w:val="DefaultParagraphFont"/>
+    <w:link w:val="FootnoteText"/>
     <w:uiPriority w:val="99"/>
     <w:semiHidden/>
     <w:rsid w:val="00776F0E"/>
@@ -5806,9 +5652,9 @@
       <w:lang w:val="nl-NL" w:eastAsia="nl-NL"/>
     </w:rPr>
   </w:style>
-  <w:style w:type="character" w:styleId="Voetnootmarkering">
+  <w:style w:type="character" w:styleId="FootnoteReference">
     <w:name w:val="footnote reference"/>
-    <w:basedOn w:val="Standaardalinea-lettertype"/>
+    <w:basedOn w:val="DefaultParagraphFont"/>
     <w:uiPriority w:val="99"/>
     <w:semiHidden/>
     <w:unhideWhenUsed/>
@@ -5819,17 +5665,17 @@
   </w:style>
   <w:style w:type="character" w:customStyle="1" w:styleId="tocnumber">
     <w:name w:val="tocnumber"/>
-    <w:basedOn w:val="Standaardalinea-lettertype"/>
+    <w:basedOn w:val="DefaultParagraphFont"/>
     <w:rsid w:val="007D3159"/>
   </w:style>
   <w:style w:type="character" w:customStyle="1" w:styleId="toctext">
     <w:name w:val="toctext"/>
-    <w:basedOn w:val="Standaardalinea-lettertype"/>
+    <w:basedOn w:val="DefaultParagraphFont"/>
     <w:rsid w:val="007D3159"/>
   </w:style>
   <w:style w:type="paragraph" w:customStyle="1" w:styleId="jp-relatedposts-post">
     <w:name w:val="jp-relatedposts-post"/>
-    <w:basedOn w:val="Standaard"/>
+    <w:basedOn w:val="Normal"/>
     <w:rsid w:val="00322194"/>
     <w:pPr>
       <w:spacing w:before="100" w:beforeAutospacing="1" w:after="100" w:afterAutospacing="1" w:line="360" w:lineRule="auto"/>
@@ -5842,39 +5688,39 @@
   </w:style>
   <w:style w:type="character" w:customStyle="1" w:styleId="jp-relatedposts-post-title">
     <w:name w:val="jp-relatedposts-post-title"/>
-    <w:basedOn w:val="Standaardalinea-lettertype"/>
+    <w:basedOn w:val="DefaultParagraphFont"/>
     <w:rsid w:val="00322194"/>
   </w:style>
   <w:style w:type="character" w:customStyle="1" w:styleId="jp-relatedposts-post-context">
     <w:name w:val="jp-relatedposts-post-context"/>
-    <w:basedOn w:val="Standaardalinea-lettertype"/>
+    <w:basedOn w:val="DefaultParagraphFont"/>
     <w:rsid w:val="00322194"/>
   </w:style>
   <w:style w:type="character" w:customStyle="1" w:styleId="categories">
     <w:name w:val="categories"/>
-    <w:basedOn w:val="Standaardalinea-lettertype"/>
+    <w:basedOn w:val="DefaultParagraphFont"/>
     <w:rsid w:val="00322194"/>
   </w:style>
   <w:style w:type="character" w:customStyle="1" w:styleId="tags">
     <w:name w:val="tags"/>
-    <w:basedOn w:val="Standaardalinea-lettertype"/>
+    <w:basedOn w:val="DefaultParagraphFont"/>
     <w:rsid w:val="00322194"/>
   </w:style>
   <w:style w:type="character" w:customStyle="1" w:styleId="nav-previous">
     <w:name w:val="nav-previous"/>
-    <w:basedOn w:val="Standaardalinea-lettertype"/>
+    <w:basedOn w:val="DefaultParagraphFont"/>
     <w:rsid w:val="00322194"/>
   </w:style>
   <w:style w:type="character" w:customStyle="1" w:styleId="nav-next">
     <w:name w:val="nav-next"/>
-    <w:basedOn w:val="Standaardalinea-lettertype"/>
+    <w:basedOn w:val="DefaultParagraphFont"/>
     <w:rsid w:val="00322194"/>
   </w:style>
-  <w:style w:type="paragraph" w:styleId="Bovenkantformulier">
+  <w:style w:type="paragraph" w:styleId="z-TopofForm">
     <w:name w:val="HTML Top of Form"/>
-    <w:basedOn w:val="Standaard"/>
-    <w:next w:val="Standaard"/>
-    <w:link w:val="BovenkantformulierChar"/>
+    <w:basedOn w:val="Normal"/>
+    <w:next w:val="Normal"/>
+    <w:link w:val="z-TopofFormChar"/>
     <w:hidden/>
     <w:uiPriority w:val="99"/>
     <w:semiHidden/>
@@ -5895,10 +5741,10 @@
       <w:lang w:eastAsia="nl-BE"/>
     </w:rPr>
   </w:style>
-  <w:style w:type="character" w:customStyle="1" w:styleId="BovenkantformulierChar">
-    <w:name w:val="Bovenkant formulier Char"/>
-    <w:basedOn w:val="Standaardalinea-lettertype"/>
-    <w:link w:val="Bovenkantformulier"/>
+  <w:style w:type="character" w:customStyle="1" w:styleId="z-TopofFormChar">
+    <w:name w:val="z-Top of Form Char"/>
+    <w:basedOn w:val="DefaultParagraphFont"/>
+    <w:link w:val="z-TopofForm"/>
     <w:uiPriority w:val="99"/>
     <w:semiHidden/>
     <w:rsid w:val="00322194"/>
@@ -5909,11 +5755,11 @@
       <w:szCs w:val="16"/>
     </w:rPr>
   </w:style>
-  <w:style w:type="paragraph" w:styleId="Onderkantformulier">
+  <w:style w:type="paragraph" w:styleId="z-BottomofForm">
     <w:name w:val="HTML Bottom of Form"/>
-    <w:basedOn w:val="Standaard"/>
-    <w:next w:val="Standaard"/>
-    <w:link w:val="OnderkantformulierChar"/>
+    <w:basedOn w:val="Normal"/>
+    <w:next w:val="Normal"/>
+    <w:link w:val="z-BottomofFormChar"/>
     <w:hidden/>
     <w:uiPriority w:val="99"/>
     <w:semiHidden/>
@@ -5934,10 +5780,10 @@
       <w:lang w:eastAsia="nl-BE"/>
     </w:rPr>
   </w:style>
-  <w:style w:type="character" w:customStyle="1" w:styleId="OnderkantformulierChar">
-    <w:name w:val="Onderkant formulier Char"/>
-    <w:basedOn w:val="Standaardalinea-lettertype"/>
-    <w:link w:val="Onderkantformulier"/>
+  <w:style w:type="character" w:customStyle="1" w:styleId="z-BottomofFormChar">
+    <w:name w:val="z-Bottom of Form Char"/>
+    <w:basedOn w:val="DefaultParagraphFont"/>
+    <w:link w:val="z-BottomofForm"/>
     <w:uiPriority w:val="99"/>
     <w:semiHidden/>
     <w:rsid w:val="00322194"/>
@@ -5948,11 +5794,11 @@
       <w:szCs w:val="16"/>
     </w:rPr>
   </w:style>
-  <w:style w:type="paragraph" w:styleId="Titel">
+  <w:style w:type="paragraph" w:styleId="Title">
     <w:name w:val="Title"/>
-    <w:basedOn w:val="Standaard"/>
-    <w:next w:val="Standaard"/>
-    <w:link w:val="TitelChar"/>
+    <w:basedOn w:val="Normal"/>
+    <w:next w:val="Normal"/>
+    <w:link w:val="TitleChar"/>
     <w:uiPriority w:val="10"/>
     <w:qFormat/>
     <w:rsid w:val="00FF5851"/>
@@ -5973,10 +5819,10 @@
       <w:szCs w:val="56"/>
     </w:rPr>
   </w:style>
-  <w:style w:type="character" w:customStyle="1" w:styleId="TitelChar">
-    <w:name w:val="Titel Char"/>
-    <w:basedOn w:val="Standaardalinea-lettertype"/>
-    <w:link w:val="Titel"/>
+  <w:style w:type="character" w:customStyle="1" w:styleId="TitleChar">
+    <w:name w:val="Title Char"/>
+    <w:basedOn w:val="DefaultParagraphFont"/>
+    <w:link w:val="Title"/>
     <w:uiPriority w:val="10"/>
     <w:rsid w:val="00FF5851"/>
     <w:rPr>
@@ -5989,10 +5835,10 @@
       <w:lang w:eastAsia="nl-NL"/>
     </w:rPr>
   </w:style>
-  <w:style w:type="paragraph" w:styleId="Inhopg2">
+  <w:style w:type="paragraph" w:styleId="TOC2">
     <w:name w:val="toc 2"/>
-    <w:basedOn w:val="Standaard"/>
-    <w:next w:val="Standaard"/>
+    <w:basedOn w:val="Normal"/>
+    <w:next w:val="Normal"/>
     <w:autoRedefine/>
     <w:uiPriority w:val="39"/>
     <w:unhideWhenUsed/>
@@ -6008,10 +5854,10 @@
       <w:szCs w:val="20"/>
     </w:rPr>
   </w:style>
-  <w:style w:type="paragraph" w:styleId="Inhopg3">
+  <w:style w:type="paragraph" w:styleId="TOC3">
     <w:name w:val="toc 3"/>
-    <w:basedOn w:val="Standaard"/>
-    <w:next w:val="Standaard"/>
+    <w:basedOn w:val="Normal"/>
+    <w:next w:val="Normal"/>
     <w:autoRedefine/>
     <w:uiPriority w:val="39"/>
     <w:unhideWhenUsed/>
@@ -6028,10 +5874,10 @@
       <w:szCs w:val="20"/>
     </w:rPr>
   </w:style>
-  <w:style w:type="paragraph" w:styleId="Inhopg4">
+  <w:style w:type="paragraph" w:styleId="TOC4">
     <w:name w:val="toc 4"/>
-    <w:basedOn w:val="Standaard"/>
-    <w:next w:val="Standaard"/>
+    <w:basedOn w:val="Normal"/>
+    <w:next w:val="Normal"/>
     <w:autoRedefine/>
     <w:uiPriority w:val="39"/>
     <w:unhideWhenUsed/>
@@ -6046,10 +5892,10 @@
       <w:szCs w:val="18"/>
     </w:rPr>
   </w:style>
-  <w:style w:type="paragraph" w:styleId="Inhopg5">
+  <w:style w:type="paragraph" w:styleId="TOC5">
     <w:name w:val="toc 5"/>
-    <w:basedOn w:val="Standaard"/>
-    <w:next w:val="Standaard"/>
+    <w:basedOn w:val="Normal"/>
+    <w:next w:val="Normal"/>
     <w:autoRedefine/>
     <w:uiPriority w:val="39"/>
     <w:unhideWhenUsed/>
@@ -6064,10 +5910,10 @@
       <w:szCs w:val="18"/>
     </w:rPr>
   </w:style>
-  <w:style w:type="paragraph" w:styleId="Inhopg6">
+  <w:style w:type="paragraph" w:styleId="TOC6">
     <w:name w:val="toc 6"/>
-    <w:basedOn w:val="Standaard"/>
-    <w:next w:val="Standaard"/>
+    <w:basedOn w:val="Normal"/>
+    <w:next w:val="Normal"/>
     <w:autoRedefine/>
     <w:uiPriority w:val="39"/>
     <w:unhideWhenUsed/>
@@ -6082,10 +5928,10 @@
       <w:szCs w:val="18"/>
     </w:rPr>
   </w:style>
-  <w:style w:type="paragraph" w:styleId="Inhopg7">
+  <w:style w:type="paragraph" w:styleId="TOC7">
     <w:name w:val="toc 7"/>
-    <w:basedOn w:val="Standaard"/>
-    <w:next w:val="Standaard"/>
+    <w:basedOn w:val="Normal"/>
+    <w:next w:val="Normal"/>
     <w:autoRedefine/>
     <w:uiPriority w:val="39"/>
     <w:unhideWhenUsed/>
@@ -6100,10 +5946,10 @@
       <w:szCs w:val="18"/>
     </w:rPr>
   </w:style>
-  <w:style w:type="paragraph" w:styleId="Inhopg8">
+  <w:style w:type="paragraph" w:styleId="TOC8">
     <w:name w:val="toc 8"/>
-    <w:basedOn w:val="Standaard"/>
-    <w:next w:val="Standaard"/>
+    <w:basedOn w:val="Normal"/>
+    <w:next w:val="Normal"/>
     <w:autoRedefine/>
     <w:uiPriority w:val="39"/>
     <w:unhideWhenUsed/>
@@ -6118,10 +5964,10 @@
       <w:szCs w:val="18"/>
     </w:rPr>
   </w:style>
-  <w:style w:type="paragraph" w:styleId="Inhopg9">
+  <w:style w:type="paragraph" w:styleId="TOC9">
     <w:name w:val="toc 9"/>
-    <w:basedOn w:val="Standaard"/>
-    <w:next w:val="Standaard"/>
+    <w:basedOn w:val="Normal"/>
+    <w:next w:val="Normal"/>
     <w:autoRedefine/>
     <w:uiPriority w:val="39"/>
     <w:unhideWhenUsed/>
@@ -6138,27 +5984,27 @@
   </w:style>
   <w:style w:type="character" w:customStyle="1" w:styleId="st">
     <w:name w:val="st"/>
-    <w:basedOn w:val="Standaardalinea-lettertype"/>
+    <w:basedOn w:val="DefaultParagraphFont"/>
     <w:rsid w:val="008A4675"/>
   </w:style>
   <w:style w:type="character" w:customStyle="1" w:styleId="apple-converted-space">
     <w:name w:val="apple-converted-space"/>
-    <w:basedOn w:val="Standaardalinea-lettertype"/>
+    <w:basedOn w:val="DefaultParagraphFont"/>
     <w:rsid w:val="003B1B53"/>
   </w:style>
   <w:style w:type="character" w:customStyle="1" w:styleId="mw-editsection">
     <w:name w:val="mw-editsection"/>
-    <w:basedOn w:val="Standaardalinea-lettertype"/>
+    <w:basedOn w:val="DefaultParagraphFont"/>
     <w:rsid w:val="00743956"/>
   </w:style>
   <w:style w:type="character" w:customStyle="1" w:styleId="mw-editsection-bracket">
     <w:name w:val="mw-editsection-bracket"/>
-    <w:basedOn w:val="Standaardalinea-lettertype"/>
+    <w:basedOn w:val="DefaultParagraphFont"/>
     <w:rsid w:val="00743956"/>
   </w:style>
-  <w:style w:type="character" w:styleId="HTML-toetsenbord">
+  <w:style w:type="character" w:styleId="HTMLKeyboard">
     <w:name w:val="HTML Keyboard"/>
-    <w:basedOn w:val="Standaardalinea-lettertype"/>
+    <w:basedOn w:val="DefaultParagraphFont"/>
     <w:uiPriority w:val="99"/>
     <w:semiHidden/>
     <w:unhideWhenUsed/>
@@ -6169,9 +6015,9 @@
       <w:szCs w:val="20"/>
     </w:rPr>
   </w:style>
-  <w:style w:type="character" w:styleId="Verwijzingopmerking">
+  <w:style w:type="character" w:styleId="CommentReference">
     <w:name w:val="annotation reference"/>
-    <w:basedOn w:val="Standaardalinea-lettertype"/>
+    <w:basedOn w:val="DefaultParagraphFont"/>
     <w:uiPriority w:val="99"/>
     <w:semiHidden/>
     <w:unhideWhenUsed/>
@@ -6181,10 +6027,10 @@
       <w:szCs w:val="16"/>
     </w:rPr>
   </w:style>
-  <w:style w:type="paragraph" w:styleId="Tekstopmerking">
+  <w:style w:type="paragraph" w:styleId="CommentText">
     <w:name w:val="annotation text"/>
-    <w:basedOn w:val="Standaard"/>
-    <w:link w:val="TekstopmerkingChar"/>
+    <w:basedOn w:val="Normal"/>
+    <w:link w:val="CommentTextChar"/>
     <w:uiPriority w:val="99"/>
     <w:semiHidden/>
     <w:unhideWhenUsed/>
@@ -6199,10 +6045,10 @@
       <w:szCs w:val="20"/>
     </w:rPr>
   </w:style>
-  <w:style w:type="character" w:customStyle="1" w:styleId="TekstopmerkingChar">
-    <w:name w:val="Tekst opmerking Char"/>
-    <w:basedOn w:val="Standaardalinea-lettertype"/>
-    <w:link w:val="Tekstopmerking"/>
+  <w:style w:type="character" w:customStyle="1" w:styleId="CommentTextChar">
+    <w:name w:val="Comment Text Char"/>
+    <w:basedOn w:val="DefaultParagraphFont"/>
+    <w:link w:val="CommentText"/>
     <w:uiPriority w:val="99"/>
     <w:semiHidden/>
     <w:rsid w:val="00C50E1C"/>
@@ -6210,11 +6056,11 @@
       <w:lang w:val="nl-NL" w:eastAsia="nl-NL"/>
     </w:rPr>
   </w:style>
-  <w:style w:type="paragraph" w:styleId="Onderwerpvanopmerking">
+  <w:style w:type="paragraph" w:styleId="CommentSubject">
     <w:name w:val="annotation subject"/>
-    <w:basedOn w:val="Tekstopmerking"/>
-    <w:next w:val="Tekstopmerking"/>
-    <w:link w:val="OnderwerpvanopmerkingChar"/>
+    <w:basedOn w:val="CommentText"/>
+    <w:next w:val="CommentText"/>
+    <w:link w:val="CommentSubjectChar"/>
     <w:uiPriority w:val="99"/>
     <w:semiHidden/>
     <w:unhideWhenUsed/>
@@ -6224,10 +6070,10 @@
       <w:bCs/>
     </w:rPr>
   </w:style>
-  <w:style w:type="character" w:customStyle="1" w:styleId="OnderwerpvanopmerkingChar">
-    <w:name w:val="Onderwerp van opmerking Char"/>
-    <w:basedOn w:val="TekstopmerkingChar"/>
-    <w:link w:val="Onderwerpvanopmerking"/>
+  <w:style w:type="character" w:customStyle="1" w:styleId="CommentSubjectChar">
+    <w:name w:val="Comment Subject Char"/>
+    <w:basedOn w:val="CommentTextChar"/>
+    <w:link w:val="CommentSubject"/>
     <w:uiPriority w:val="99"/>
     <w:semiHidden/>
     <w:rsid w:val="00C50E1C"/>
@@ -6239,37 +6085,37 @@
   </w:style>
   <w:style w:type="character" w:customStyle="1" w:styleId="hljs-keyword">
     <w:name w:val="hljs-keyword"/>
-    <w:basedOn w:val="Standaardalinea-lettertype"/>
+    <w:basedOn w:val="DefaultParagraphFont"/>
     <w:rsid w:val="00A22607"/>
   </w:style>
   <w:style w:type="character" w:customStyle="1" w:styleId="hljs-title">
     <w:name w:val="hljs-title"/>
-    <w:basedOn w:val="Standaardalinea-lettertype"/>
+    <w:basedOn w:val="DefaultParagraphFont"/>
     <w:rsid w:val="00A22607"/>
   </w:style>
   <w:style w:type="character" w:customStyle="1" w:styleId="hljs-function">
     <w:name w:val="hljs-function"/>
-    <w:basedOn w:val="Standaardalinea-lettertype"/>
+    <w:basedOn w:val="DefaultParagraphFont"/>
     <w:rsid w:val="00A22607"/>
   </w:style>
   <w:style w:type="character" w:customStyle="1" w:styleId="hljs-string">
     <w:name w:val="hljs-string"/>
-    <w:basedOn w:val="Standaardalinea-lettertype"/>
+    <w:basedOn w:val="DefaultParagraphFont"/>
     <w:rsid w:val="00A22607"/>
   </w:style>
   <w:style w:type="character" w:customStyle="1" w:styleId="hljs-comment">
     <w:name w:val="hljs-comment"/>
-    <w:basedOn w:val="Standaardalinea-lettertype"/>
+    <w:basedOn w:val="DefaultParagraphFont"/>
     <w:rsid w:val="00A22607"/>
   </w:style>
   <w:style w:type="character" w:customStyle="1" w:styleId="notranslate">
     <w:name w:val="notranslate"/>
-    <w:basedOn w:val="Standaardalinea-lettertype"/>
+    <w:basedOn w:val="DefaultParagraphFont"/>
     <w:rsid w:val="00101558"/>
   </w:style>
-  <w:style w:type="character" w:styleId="Onopgelostemelding">
+  <w:style w:type="character" w:styleId="UnresolvedMention">
     <w:name w:val="Unresolved Mention"/>
-    <w:basedOn w:val="Standaardalinea-lettertype"/>
+    <w:basedOn w:val="DefaultParagraphFont"/>
     <w:uiPriority w:val="99"/>
     <w:semiHidden/>
     <w:unhideWhenUsed/>
@@ -6279,9 +6125,9 @@
       <w:shd w:val="clear" w:color="auto" w:fill="E6E6E6"/>
     </w:rPr>
   </w:style>
-  <w:style w:type="table" w:styleId="Rastertabel1licht">
+  <w:style w:type="table" w:styleId="GridTable1Light">
     <w:name w:val="Grid Table 1 Light"/>
-    <w:basedOn w:val="Standaardtabel"/>
+    <w:basedOn w:val="TableNormal"/>
     <w:uiPriority w:val="46"/>
     <w:rsid w:val="00C551B2"/>
     <w:tblPr>
@@ -6335,33 +6181,33 @@
   </w:style>
   <w:style w:type="character" w:customStyle="1" w:styleId="hljs-params">
     <w:name w:val="hljs-params"/>
-    <w:basedOn w:val="Standaardalinea-lettertype"/>
+    <w:basedOn w:val="DefaultParagraphFont"/>
     <w:rsid w:val="00A036C3"/>
   </w:style>
   <w:style w:type="character" w:customStyle="1" w:styleId="hljs-number">
     <w:name w:val="hljs-number"/>
-    <w:basedOn w:val="Standaardalinea-lettertype"/>
+    <w:basedOn w:val="DefaultParagraphFont"/>
     <w:rsid w:val="00A036C3"/>
   </w:style>
   <w:style w:type="character" w:customStyle="1" w:styleId="hljs-literal">
     <w:name w:val="hljs-literal"/>
-    <w:basedOn w:val="Standaardalinea-lettertype"/>
+    <w:basedOn w:val="DefaultParagraphFont"/>
     <w:rsid w:val="00A036C3"/>
   </w:style>
   <w:style w:type="character" w:customStyle="1" w:styleId="alerttitle">
     <w:name w:val="alerttitle"/>
-    <w:basedOn w:val="Standaardalinea-lettertype"/>
+    <w:basedOn w:val="DefaultParagraphFont"/>
     <w:rsid w:val="002D7D18"/>
   </w:style>
   <w:style w:type="character" w:customStyle="1" w:styleId="lwcollapsibleareatitle">
     <w:name w:val="lw_collapsiblearea_title"/>
-    <w:basedOn w:val="Standaardalinea-lettertype"/>
+    <w:basedOn w:val="DefaultParagraphFont"/>
     <w:rsid w:val="002D7D18"/>
   </w:style>
-  <w:style w:type="character" w:customStyle="1" w:styleId="Kop5Char">
-    <w:name w:val="Kop 5 Char"/>
-    <w:basedOn w:val="Standaardalinea-lettertype"/>
-    <w:link w:val="Kop5"/>
+  <w:style w:type="character" w:customStyle="1" w:styleId="Heading5Char">
+    <w:name w:val="Heading 5 Char"/>
+    <w:basedOn w:val="DefaultParagraphFont"/>
+    <w:link w:val="Heading5"/>
     <w:uiPriority w:val="9"/>
     <w:semiHidden/>
     <w:rsid w:val="00EC4698"/>
@@ -6373,10 +6219,10 @@
       <w:lang w:eastAsia="nl-NL"/>
     </w:rPr>
   </w:style>
-  <w:style w:type="character" w:customStyle="1" w:styleId="Kop6Char">
-    <w:name w:val="Kop 6 Char"/>
-    <w:basedOn w:val="Standaardalinea-lettertype"/>
-    <w:link w:val="Kop6"/>
+  <w:style w:type="character" w:customStyle="1" w:styleId="Heading6Char">
+    <w:name w:val="Heading 6 Char"/>
+    <w:basedOn w:val="DefaultParagraphFont"/>
+    <w:link w:val="Heading6"/>
     <w:uiPriority w:val="9"/>
     <w:semiHidden/>
     <w:rsid w:val="00EC4698"/>
@@ -6388,10 +6234,10 @@
       <w:lang w:eastAsia="nl-NL"/>
     </w:rPr>
   </w:style>
-  <w:style w:type="character" w:customStyle="1" w:styleId="Kop7Char">
-    <w:name w:val="Kop 7 Char"/>
-    <w:basedOn w:val="Standaardalinea-lettertype"/>
-    <w:link w:val="Kop7"/>
+  <w:style w:type="character" w:customStyle="1" w:styleId="Heading7Char">
+    <w:name w:val="Heading 7 Char"/>
+    <w:basedOn w:val="DefaultParagraphFont"/>
+    <w:link w:val="Heading7"/>
     <w:uiPriority w:val="9"/>
     <w:semiHidden/>
     <w:rsid w:val="00EC4698"/>
@@ -6405,10 +6251,10 @@
       <w:lang w:eastAsia="nl-NL"/>
     </w:rPr>
   </w:style>
-  <w:style w:type="character" w:customStyle="1" w:styleId="Kop8Char">
-    <w:name w:val="Kop 8 Char"/>
-    <w:basedOn w:val="Standaardalinea-lettertype"/>
-    <w:link w:val="Kop8"/>
+  <w:style w:type="character" w:customStyle="1" w:styleId="Heading8Char">
+    <w:name w:val="Heading 8 Char"/>
+    <w:basedOn w:val="DefaultParagraphFont"/>
+    <w:link w:val="Heading8"/>
     <w:uiPriority w:val="9"/>
     <w:semiHidden/>
     <w:rsid w:val="00EC4698"/>
@@ -6420,10 +6266,10 @@
       <w:lang w:eastAsia="nl-NL"/>
     </w:rPr>
   </w:style>
-  <w:style w:type="character" w:customStyle="1" w:styleId="Kop9Char">
-    <w:name w:val="Kop 9 Char"/>
-    <w:basedOn w:val="Standaardalinea-lettertype"/>
-    <w:link w:val="Kop9"/>
+  <w:style w:type="character" w:customStyle="1" w:styleId="Heading9Char">
+    <w:name w:val="Heading 9 Char"/>
+    <w:basedOn w:val="DefaultParagraphFont"/>
+    <w:link w:val="Heading9"/>
     <w:uiPriority w:val="9"/>
     <w:semiHidden/>
     <w:rsid w:val="00EC4698"/>
@@ -6437,10 +6283,10 @@
       <w:lang w:eastAsia="nl-NL"/>
     </w:rPr>
   </w:style>
-  <w:style w:type="paragraph" w:styleId="Kopvaninhoudsopgave">
+  <w:style w:type="paragraph" w:styleId="TOCHeading">
     <w:name w:val="TOC Heading"/>
-    <w:basedOn w:val="Kop1"/>
-    <w:next w:val="Standaard"/>
+    <w:basedOn w:val="Heading1"/>
+    <w:next w:val="Normal"/>
     <w:uiPriority w:val="39"/>
     <w:unhideWhenUsed/>
     <w:rsid w:val="00FF6816"/>
@@ -6455,10 +6301,10 @@
       <w:lang w:eastAsia="nl-BE"/>
     </w:rPr>
   </w:style>
-  <w:style w:type="character" w:customStyle="1" w:styleId="BallontekstChar">
-    <w:name w:val="Ballontekst Char"/>
-    <w:basedOn w:val="Standaardalinea-lettertype"/>
-    <w:link w:val="Ballontekst"/>
+  <w:style w:type="character" w:customStyle="1" w:styleId="BalloonTextChar">
+    <w:name w:val="Balloon Text Char"/>
+    <w:basedOn w:val="DefaultParagraphFont"/>
+    <w:link w:val="BalloonText"/>
     <w:semiHidden/>
     <w:rsid w:val="009A4CEE"/>
     <w:rPr>
@@ -6470,12 +6316,12 @@
   </w:style>
   <w:style w:type="character" w:customStyle="1" w:styleId="com">
     <w:name w:val="com"/>
-    <w:basedOn w:val="Standaardalinea-lettertype"/>
+    <w:basedOn w:val="DefaultParagraphFont"/>
     <w:rsid w:val="009A4CEE"/>
   </w:style>
-  <w:style w:type="table" w:styleId="Tabelrasterlicht">
+  <w:style w:type="table" w:styleId="TableGridLight">
     <w:name w:val="Grid Table Light"/>
-    <w:basedOn w:val="Standaardtabel"/>
+    <w:basedOn w:val="TableNormal"/>
     <w:uiPriority w:val="40"/>
     <w:rsid w:val="009A4CEE"/>
     <w:rPr>
@@ -6497,12 +6343,12 @@
   </w:style>
   <w:style w:type="character" w:customStyle="1" w:styleId="comment-copy">
     <w:name w:val="comment-copy"/>
-    <w:basedOn w:val="Standaardalinea-lettertype"/>
+    <w:basedOn w:val="DefaultParagraphFont"/>
     <w:rsid w:val="009A4CEE"/>
   </w:style>
-  <w:style w:type="table" w:styleId="Onopgemaaktetabel1">
+  <w:style w:type="table" w:styleId="PlainTable1">
     <w:name w:val="Plain Table 1"/>
-    <w:basedOn w:val="Standaardtabel"/>
+    <w:basedOn w:val="TableNormal"/>
     <w:uiPriority w:val="41"/>
     <w:rsid w:val="009A4CEE"/>
     <w:rPr>
@@ -6568,52 +6414,52 @@
   </w:style>
   <w:style w:type="character" w:customStyle="1" w:styleId="klasse">
     <w:name w:val="klasse"/>
-    <w:basedOn w:val="Standaardalinea-lettertype"/>
+    <w:basedOn w:val="DefaultParagraphFont"/>
     <w:rsid w:val="009A4CEE"/>
   </w:style>
   <w:style w:type="character" w:customStyle="1" w:styleId="prop">
     <w:name w:val="prop"/>
-    <w:basedOn w:val="Standaardalinea-lettertype"/>
+    <w:basedOn w:val="DefaultParagraphFont"/>
     <w:rsid w:val="009A4CEE"/>
   </w:style>
   <w:style w:type="character" w:customStyle="1" w:styleId="waarde">
     <w:name w:val="waarde"/>
-    <w:basedOn w:val="Standaardalinea-lettertype"/>
+    <w:basedOn w:val="DefaultParagraphFont"/>
     <w:rsid w:val="009A4CEE"/>
   </w:style>
   <w:style w:type="character" w:customStyle="1" w:styleId="methode">
     <w:name w:val="methode"/>
-    <w:basedOn w:val="Standaardalinea-lettertype"/>
+    <w:basedOn w:val="DefaultParagraphFont"/>
     <w:rsid w:val="009A4CEE"/>
   </w:style>
   <w:style w:type="character" w:customStyle="1" w:styleId="bestand">
     <w:name w:val="bestand"/>
-    <w:basedOn w:val="Standaardalinea-lettertype"/>
+    <w:basedOn w:val="DefaultParagraphFont"/>
     <w:rsid w:val="009A4CEE"/>
   </w:style>
   <w:style w:type="character" w:customStyle="1" w:styleId="aanduiden">
     <w:name w:val="aanduiden"/>
-    <w:basedOn w:val="Standaardalinea-lettertype"/>
+    <w:basedOn w:val="DefaultParagraphFont"/>
     <w:rsid w:val="009A4CEE"/>
   </w:style>
   <w:style w:type="character" w:customStyle="1" w:styleId="var">
     <w:name w:val="var"/>
-    <w:basedOn w:val="Standaardalinea-lettertype"/>
+    <w:basedOn w:val="DefaultParagraphFont"/>
     <w:rsid w:val="009A4CEE"/>
   </w:style>
   <w:style w:type="character" w:customStyle="1" w:styleId="key">
     <w:name w:val="key"/>
-    <w:basedOn w:val="Standaardalinea-lettertype"/>
+    <w:basedOn w:val="DefaultParagraphFont"/>
     <w:rsid w:val="009A4CEE"/>
   </w:style>
   <w:style w:type="character" w:customStyle="1" w:styleId="value">
     <w:name w:val="value"/>
-    <w:basedOn w:val="Standaardalinea-lettertype"/>
+    <w:basedOn w:val="DefaultParagraphFont"/>
     <w:rsid w:val="009A4CEE"/>
   </w:style>
-  <w:style w:type="table" w:styleId="Rastertabel7kleurrijk">
+  <w:style w:type="table" w:styleId="GridTable7Colorful">
     <w:name w:val="Grid Table 7 Colorful"/>
-    <w:basedOn w:val="Standaardtabel"/>
+    <w:basedOn w:val="TableNormal"/>
     <w:uiPriority w:val="52"/>
     <w:rsid w:val="009A4CEE"/>
     <w:rPr>
@@ -6753,7 +6599,7 @@
   </w:style>
   <w:style w:type="paragraph" w:customStyle="1" w:styleId="alert-title">
     <w:name w:val="alert-title"/>
-    <w:basedOn w:val="Standaard"/>
+    <w:basedOn w:val="Normal"/>
     <w:rsid w:val="00540D07"/>
     <w:pPr>
       <w:spacing w:before="100" w:beforeAutospacing="1" w:after="100" w:afterAutospacing="1" w:line="360" w:lineRule="auto"/>
@@ -6764,9 +6610,9 @@
       <w:lang w:eastAsia="nl-BE"/>
     </w:rPr>
   </w:style>
-  <w:style w:type="character" w:styleId="Subtielebenadrukking">
+  <w:style w:type="character" w:styleId="SubtleEmphasis">
     <w:name w:val="Subtle Emphasis"/>
-    <w:basedOn w:val="Standaardalinea-lettertype"/>
+    <w:basedOn w:val="DefaultParagraphFont"/>
     <w:uiPriority w:val="19"/>
     <w:rsid w:val="003E6CF0"/>
     <w:rPr>
@@ -6785,8 +6631,8 @@
   </w:style>
   <w:style w:type="table" w:customStyle="1" w:styleId="TableGrid-GreyHeader1">
     <w:name w:val="Table Grid - Grey Header1"/>
-    <w:basedOn w:val="Standaardtabel"/>
-    <w:next w:val="Tabelraster"/>
+    <w:basedOn w:val="TableNormal"/>
+    <w:next w:val="TableGrid"/>
     <w:uiPriority w:val="39"/>
     <w:rsid w:val="002B4B31"/>
     <w:rPr>
@@ -6804,10 +6650,10 @@
       </w:tblBorders>
     </w:tblPr>
   </w:style>
-  <w:style w:type="character" w:customStyle="1" w:styleId="LijstalineaChar">
-    <w:name w:val="Lijstalinea Char"/>
+  <w:style w:type="character" w:customStyle="1" w:styleId="ListParagraphChar">
+    <w:name w:val="List Paragraph Char"/>
     <w:aliases w:val="numbered Char,Bullet List Char,FooterText Char,List Paragraph1 Char,Paragraphe de liste1 Char,Bulletr List Paragraph Char,列出段落 Char,列出段落1 Char,List Paragraph2 Char,List Paragraph21 Char,Párrafo de lista1 Char,Parágrafo da Lista1 Char"/>
-    <w:link w:val="Lijstalinea"/>
+    <w:link w:val="ListParagraph"/>
     <w:uiPriority w:val="34"/>
     <w:qFormat/>
     <w:locked/>
@@ -6821,7 +6667,7 @@
   </w:style>
   <w:style w:type="paragraph" w:customStyle="1" w:styleId="NumHeading1">
     <w:name w:val="Num Heading 1"/>
-    <w:basedOn w:val="Standaard"/>
+    <w:basedOn w:val="Normal"/>
     <w:rsid w:val="005950A2"/>
     <w:pPr>
       <w:numPr>
@@ -6836,7 +6682,7 @@
   </w:style>
   <w:style w:type="paragraph" w:customStyle="1" w:styleId="NumHeading2">
     <w:name w:val="Num Heading 2"/>
-    <w:basedOn w:val="Standaard"/>
+    <w:basedOn w:val="Normal"/>
     <w:link w:val="NumHeading2Char"/>
     <w:rsid w:val="005950A2"/>
     <w:pPr>
@@ -6853,7 +6699,7 @@
   </w:style>
   <w:style w:type="paragraph" w:customStyle="1" w:styleId="NumHeading3">
     <w:name w:val="Num Heading 3"/>
-    <w:basedOn w:val="Standaard"/>
+    <w:basedOn w:val="Normal"/>
     <w:rsid w:val="005950A2"/>
     <w:pPr>
       <w:numPr>
@@ -6869,7 +6715,7 @@
   </w:style>
   <w:style w:type="paragraph" w:customStyle="1" w:styleId="NumHeading4">
     <w:name w:val="Num Heading 4"/>
-    <w:basedOn w:val="Standaard"/>
+    <w:basedOn w:val="Normal"/>
     <w:rsid w:val="005950A2"/>
     <w:pPr>
       <w:numPr>
@@ -6885,7 +6731,7 @@
   </w:style>
   <w:style w:type="paragraph" w:customStyle="1" w:styleId="NumHeading5">
     <w:name w:val="Num Heading 5"/>
-    <w:basedOn w:val="Standaard"/>
+    <w:basedOn w:val="Normal"/>
     <w:rsid w:val="005950A2"/>
     <w:pPr>
       <w:numPr>
@@ -6901,7 +6747,7 @@
   </w:style>
   <w:style w:type="paragraph" w:customStyle="1" w:styleId="HeadingAppendixOld">
     <w:name w:val="Heading Appendix Old"/>
-    <w:basedOn w:val="Standaard"/>
+    <w:basedOn w:val="Normal"/>
     <w:rsid w:val="005950A2"/>
     <w:pPr>
       <w:numPr>
@@ -6917,7 +6763,7 @@
   </w:style>
   <w:style w:type="paragraph" w:customStyle="1" w:styleId="HeadingPart">
     <w:name w:val="Heading Part"/>
-    <w:basedOn w:val="Standaard"/>
+    <w:basedOn w:val="Normal"/>
     <w:rsid w:val="005950A2"/>
     <w:pPr>
       <w:numPr>
@@ -6945,7 +6791,7 @@
   </w:style>
   <w:style w:type="character" w:customStyle="1" w:styleId="NumHeading2Char">
     <w:name w:val="Num Heading 2 Char"/>
-    <w:basedOn w:val="Standaardalinea-lettertype"/>
+    <w:basedOn w:val="DefaultParagraphFont"/>
     <w:link w:val="NumHeading2"/>
     <w:rsid w:val="005950A2"/>
     <w:rPr>
@@ -6969,9 +6815,9 @@
       <w:lang w:eastAsia="nl-NL"/>
     </w:rPr>
   </w:style>
-  <w:style w:type="character" w:styleId="Tekstvantijdelijkeaanduiding">
+  <w:style w:type="character" w:styleId="PlaceholderText">
     <w:name w:val="Placeholder Text"/>
-    <w:basedOn w:val="Standaardalinea-lettertype"/>
+    <w:basedOn w:val="DefaultParagraphFont"/>
     <w:uiPriority w:val="99"/>
     <w:semiHidden/>
     <w:rsid w:val="001F4D52"/>
@@ -6979,7 +6825,7 @@
       <w:color w:val="808080"/>
     </w:rPr>
   </w:style>
-  <w:style w:type="paragraph" w:styleId="Geenafstand">
+  <w:style w:type="paragraph" w:styleId="NoSpacing">
     <w:name w:val="No Spacing"/>
     <w:uiPriority w:val="1"/>
     <w:rsid w:val="005216F8"/>
@@ -6995,7 +6841,7 @@
   </w:style>
   <w:style w:type="paragraph" w:customStyle="1" w:styleId="paragraph">
     <w:name w:val="paragraph"/>
-    <w:basedOn w:val="Standaard"/>
+    <w:basedOn w:val="Normal"/>
     <w:rsid w:val="002D6105"/>
     <w:pPr>
       <w:spacing w:before="100" w:beforeAutospacing="1" w:after="100" w:afterAutospacing="1" w:line="360" w:lineRule="auto"/>
@@ -7006,25 +6852,25 @@
   </w:style>
   <w:style w:type="character" w:customStyle="1" w:styleId="normaltextrun">
     <w:name w:val="normaltextrun"/>
-    <w:basedOn w:val="Standaardalinea-lettertype"/>
+    <w:basedOn w:val="DefaultParagraphFont"/>
     <w:rsid w:val="002D6105"/>
   </w:style>
   <w:style w:type="character" w:customStyle="1" w:styleId="contextualspellingandgrammarerror">
     <w:name w:val="contextualspellingandgrammarerror"/>
-    <w:basedOn w:val="Standaardalinea-lettertype"/>
+    <w:basedOn w:val="DefaultParagraphFont"/>
     <w:rsid w:val="002D6105"/>
   </w:style>
   <w:style w:type="character" w:customStyle="1" w:styleId="spellingerror">
     <w:name w:val="spellingerror"/>
-    <w:basedOn w:val="Standaardalinea-lettertype"/>
+    <w:basedOn w:val="DefaultParagraphFont"/>
     <w:rsid w:val="002D6105"/>
   </w:style>
   <w:style w:type="character" w:customStyle="1" w:styleId="eop">
     <w:name w:val="eop"/>
-    <w:basedOn w:val="Standaardalinea-lettertype"/>
+    <w:basedOn w:val="DefaultParagraphFont"/>
     <w:rsid w:val="002D6105"/>
   </w:style>
-  <w:style w:type="paragraph" w:styleId="Revisie">
+  <w:style w:type="paragraph" w:styleId="Revision">
     <w:name w:val="Revision"/>
     <w:hidden/>
     <w:uiPriority w:val="99"/>
@@ -7037,11 +6883,11 @@
       <w:lang w:eastAsia="nl-NL"/>
     </w:rPr>
   </w:style>
-  <w:style w:type="paragraph" w:styleId="Citaat">
+  <w:style w:type="paragraph" w:styleId="Quote">
     <w:name w:val="Quote"/>
-    <w:basedOn w:val="Standaard"/>
-    <w:next w:val="Standaard"/>
-    <w:link w:val="CitaatChar"/>
+    <w:basedOn w:val="Normal"/>
+    <w:next w:val="Normal"/>
+    <w:link w:val="QuoteChar"/>
     <w:uiPriority w:val="29"/>
     <w:qFormat/>
     <w:rsid w:val="0087537D"/>
@@ -7062,10 +6908,10 @@
       <w:sz w:val="22"/>
     </w:rPr>
   </w:style>
-  <w:style w:type="character" w:customStyle="1" w:styleId="CitaatChar">
-    <w:name w:val="Citaat Char"/>
-    <w:basedOn w:val="Standaardalinea-lettertype"/>
-    <w:link w:val="Citaat"/>
+  <w:style w:type="character" w:customStyle="1" w:styleId="QuoteChar">
+    <w:name w:val="Quote Char"/>
+    <w:basedOn w:val="DefaultParagraphFont"/>
+    <w:link w:val="Quote"/>
     <w:uiPriority w:val="29"/>
     <w:rsid w:val="0087537D"/>
     <w:rPr>
@@ -7080,7 +6926,7 @@
   </w:style>
   <w:style w:type="paragraph" w:customStyle="1" w:styleId="Sample">
     <w:name w:val="Sample"/>
-    <w:basedOn w:val="Standaard"/>
+    <w:basedOn w:val="Normal"/>
     <w:link w:val="SampleChar"/>
     <w:qFormat/>
     <w:rsid w:val="0087537D"/>
@@ -7101,7 +6947,7 @@
   </w:style>
   <w:style w:type="character" w:customStyle="1" w:styleId="SampleChar">
     <w:name w:val="Sample Char"/>
-    <w:basedOn w:val="Standaardalinea-lettertype"/>
+    <w:basedOn w:val="DefaultParagraphFont"/>
     <w:link w:val="Sample"/>
     <w:rsid w:val="0087537D"/>
     <w:rPr>
@@ -7170,7 +7016,7 @@
 </file>
 
 <file path=word/glossary/document.xml><?xml version="1.0" encoding="utf-8"?>
-<w:glossaryDocument xmlns:wpc="http://schemas.microsoft.com/office/word/2010/wordprocessingCanvas" xmlns:cx="http://schemas.microsoft.com/office/drawing/2014/chartex" xmlns:cx1="http://schemas.microsoft.com/office/drawing/2015/9/8/chartex" xmlns:cx2="http://schemas.microsoft.com/office/drawing/2015/10/21/chartex" xmlns:cx3="http://schemas.microsoft.com/office/drawing/2016/5/9/chartex" xmlns:cx4="http://schemas.microsoft.com/office/drawing/2016/5/10/chartex" xmlns:cx5="http://schemas.microsoft.com/office/drawing/2016/5/11/chartex" xmlns:cx6="http://schemas.microsoft.com/office/drawing/2016/5/12/chartex" xmlns:cx7="http://schemas.microsoft.com/office/drawing/2016/5/13/chartex" xmlns:cx8="http://schemas.microsoft.com/office/drawing/2016/5/14/chartex" xmlns:mc="http://schemas.openxmlformats.org/markup-compatibility/2006" xmlns:aink="http://schemas.microsoft.com/office/drawing/2016/ink" xmlns:am3d="http://schemas.microsoft.com/office/drawing/2017/model3d" xmlns:o="urn:schemas-microsoft-com:office:office" xmlns:oel="http://schemas.microsoft.com/office/2019/extlst" xmlns:r="http://schemas.openxmlformats.org/officeDocument/2006/relationships" xmlns:m="http://schemas.openxmlformats.org/officeDocument/2006/math" xmlns:v="urn:schemas-microsoft-com:vml" xmlns:wp14="http://schemas.microsoft.com/office/word/2010/wordprocessingDrawing" xmlns:wp="http://schemas.openxmlformats.org/drawingml/2006/wordprocessingDrawing" xmlns:w10="urn:schemas-microsoft-com:office:word" xmlns:w="http://schemas.openxmlformats.org/wordprocessingml/2006/main" xmlns:w14="http://schemas.microsoft.com/office/word/2010/wordml" xmlns:w15="http://schemas.microsoft.com/office/word/2012/wordml" xmlns:w16cex="http://schemas.microsoft.com/office/word/2018/wordml/cex" xmlns:w16cid="http://schemas.microsoft.com/office/word/2016/wordml/cid" xmlns:w16="http://schemas.microsoft.com/office/word/2018/wordml" xmlns:w16du="http://schemas.microsoft.com/office/word/2023/wordml/word16du" xmlns:w16sdtdh="http://schemas.microsoft.com/office/word/2020/wordml/sdtdatahash" xmlns:w16se="http://schemas.microsoft.com/office/word/2015/wordml/symex" xmlns:wpg="http://schemas.microsoft.com/office/word/2010/wordprocessingGroup" xmlns:wpi="http://schemas.microsoft.com/office/word/2010/wordprocessingInk" xmlns:wne="http://schemas.microsoft.com/office/word/2006/wordml" xmlns:wps="http://schemas.microsoft.com/office/word/2010/wordprocessingShape" mc:Ignorable="w14 w15 w16se w16cid w16 w16cex w16sdtdh wp14">
+<w:glossaryDocument xmlns:wpc="http://schemas.microsoft.com/office/word/2010/wordprocessingCanvas" xmlns:cx="http://schemas.microsoft.com/office/drawing/2014/chartex" xmlns:cx1="http://schemas.microsoft.com/office/drawing/2015/9/8/chartex" xmlns:cx2="http://schemas.microsoft.com/office/drawing/2015/10/21/chartex" xmlns:cx3="http://schemas.microsoft.com/office/drawing/2016/5/9/chartex" xmlns:cx4="http://schemas.microsoft.com/office/drawing/2016/5/10/chartex" xmlns:cx5="http://schemas.microsoft.com/office/drawing/2016/5/11/chartex" xmlns:cx6="http://schemas.microsoft.com/office/drawing/2016/5/12/chartex" xmlns:cx7="http://schemas.microsoft.com/office/drawing/2016/5/13/chartex" xmlns:cx8="http://schemas.microsoft.com/office/drawing/2016/5/14/chartex" xmlns:mc="http://schemas.openxmlformats.org/markup-compatibility/2006" xmlns:aink="http://schemas.microsoft.com/office/drawing/2016/ink" xmlns:am3d="http://schemas.microsoft.com/office/drawing/2017/model3d" xmlns:o="urn:schemas-microsoft-com:office:office" xmlns:oel="http://schemas.microsoft.com/office/2019/extlst" xmlns:r="http://schemas.openxmlformats.org/officeDocument/2006/relationships" xmlns:m="http://schemas.openxmlformats.org/officeDocument/2006/math" xmlns:v="urn:schemas-microsoft-com:vml" xmlns:wp14="http://schemas.microsoft.com/office/word/2010/wordprocessingDrawing" xmlns:wp="http://schemas.openxmlformats.org/drawingml/2006/wordprocessingDrawing" xmlns:w10="urn:schemas-microsoft-com:office:word" xmlns:w="http://schemas.openxmlformats.org/wordprocessingml/2006/main" xmlns:w14="http://schemas.microsoft.com/office/word/2010/wordml" xmlns:w15="http://schemas.microsoft.com/office/word/2012/wordml" xmlns:w16cex="http://schemas.microsoft.com/office/word/2018/wordml/cex" xmlns:w16cid="http://schemas.microsoft.com/office/word/2016/wordml/cid" xmlns:w16="http://schemas.microsoft.com/office/word/2018/wordml" xmlns:w16sdtdh="http://schemas.microsoft.com/office/word/2020/wordml/sdtdatahash" xmlns:w16se="http://schemas.microsoft.com/office/word/2015/wordml/symex" xmlns:wpg="http://schemas.microsoft.com/office/word/2010/wordprocessingGroup" xmlns:wpi="http://schemas.microsoft.com/office/word/2010/wordprocessingInk" xmlns:wne="http://schemas.microsoft.com/office/word/2006/wordml" xmlns:wps="http://schemas.microsoft.com/office/word/2010/wordprocessingShape" mc:Ignorable="w14 w15 w16se w16cid w16 w16cex w16sdtdh wp14">
   <w:docParts>
     <w:docPart>
       <w:docPartPr>
@@ -7194,7 +7040,7 @@
           </w:pPr>
           <w:r>
             <w:rPr>
-              <w:rStyle w:val="Tekstvantijdelijkeaanduiding"/>
+              <w:rStyle w:val="PlaceholderText"/>
             </w:rPr>
             <w:t>[Title]</w:t>
           </w:r>
@@ -7223,7 +7069,7 @@
           </w:pPr>
           <w:r>
             <w:rPr>
-              <w:rStyle w:val="Tekstvantijdelijkeaanduiding"/>
+              <w:rStyle w:val="PlaceholderText"/>
             </w:rPr>
             <w:t>[Subject]</w:t>
           </w:r>
@@ -7239,7 +7085,7 @@
   <w:font w:name="Symbol">
     <w:panose1 w:val="05050102010706020507"/>
     <w:charset w:val="02"/>
-    <w:family w:val="decorative"/>
+    <w:family w:val="roman"/>
     <w:pitch w:val="variable"/>
     <w:sig w:usb0="00000000" w:usb1="10000000" w:usb2="00000000" w:usb3="00000000" w:csb0="80000000" w:csb1="00000000"/>
   </w:font>
@@ -7259,10 +7105,10 @@
   </w:font>
   <w:font w:name="Wingdings">
     <w:panose1 w:val="05000000000000000000"/>
-    <w:charset w:val="4D"/>
-    <w:family w:val="decorative"/>
+    <w:charset w:val="02"/>
+    <w:family w:val="auto"/>
     <w:pitch w:val="variable"/>
-    <w:sig w:usb0="00000003" w:usb1="00000000" w:usb2="00000000" w:usb3="00000000" w:csb0="80000001" w:csb1="00000000"/>
+    <w:sig w:usb0="00000000" w:usb1="10000000" w:usb2="00000000" w:usb3="00000000" w:csb0="80000000" w:csb1="00000000"/>
   </w:font>
   <w:font w:name="Calibri">
     <w:panose1 w:val="020F0502020204030204"/>
@@ -7297,14 +7143,14 @@
     <w:charset w:val="00"/>
     <w:family w:val="swiss"/>
     <w:pitch w:val="variable"/>
-    <w:sig w:usb0="E0002AFF" w:usb1="C0007843" w:usb2="00000009" w:usb3="00000000" w:csb0="000001FF" w:csb1="00000000"/>
+    <w:sig w:usb0="E0002EFF" w:usb1="C000785B" w:usb2="00000009" w:usb3="00000000" w:csb0="000001FF" w:csb1="00000000"/>
   </w:font>
   <w:font w:name="Consolas">
     <w:panose1 w:val="020B0609020204030204"/>
     <w:charset w:val="00"/>
     <w:family w:val="modern"/>
     <w:pitch w:val="fixed"/>
-    <w:sig w:usb0="E10006FF" w:usb1="4000FCFF" w:usb2="00000009" w:usb3="00000000" w:csb0="0000019F" w:csb1="00000000"/>
+    <w:sig w:usb0="E00006FF" w:usb1="0000FCFF" w:usb2="00000001" w:usb3="00000000" w:csb0="0000019F" w:csb1="00000000"/>
   </w:font>
   <w:font w:name="Calibri Light">
     <w:panose1 w:val="020F0302020204030204"/>
@@ -7337,6 +7183,7 @@
     <w:rsid w:val="008D17D0"/>
     <w:rsid w:val="00952D3B"/>
     <w:rsid w:val="00B75F21"/>
+    <w:rsid w:val="00BE65C0"/>
     <w:rsid w:val="00E24D47"/>
     <w:rsid w:val="00EB13B7"/>
     <w:rsid w:val="00ED3636"/>
@@ -7754,17 +7601,17 @@
     <w:lsdException w:name="Unresolved Mention" w:semiHidden="1" w:unhideWhenUsed="1"/>
     <w:lsdException w:name="Smart Link" w:semiHidden="1" w:unhideWhenUsed="1"/>
   </w:latentStyles>
-  <w:style w:type="paragraph" w:default="1" w:styleId="Standaard">
+  <w:style w:type="paragraph" w:default="1" w:styleId="Normal">
     <w:name w:val="Normal"/>
     <w:qFormat/>
   </w:style>
-  <w:style w:type="character" w:default="1" w:styleId="Standaardalinea-lettertype">
+  <w:style w:type="character" w:default="1" w:styleId="DefaultParagraphFont">
     <w:name w:val="Default Paragraph Font"/>
     <w:uiPriority w:val="1"/>
     <w:semiHidden/>
     <w:unhideWhenUsed/>
   </w:style>
-  <w:style w:type="table" w:default="1" w:styleId="Standaardtabel">
+  <w:style w:type="table" w:default="1" w:styleId="TableNormal">
     <w:name w:val="Normal Table"/>
     <w:uiPriority w:val="99"/>
     <w:semiHidden/>
@@ -7779,15 +7626,15 @@
       </w:tblCellMar>
     </w:tblPr>
   </w:style>
-  <w:style w:type="numbering" w:default="1" w:styleId="Geenlijst">
+  <w:style w:type="numbering" w:default="1" w:styleId="NoList">
     <w:name w:val="No List"/>
     <w:uiPriority w:val="99"/>
     <w:semiHidden/>
     <w:unhideWhenUsed/>
   </w:style>
-  <w:style w:type="character" w:styleId="Tekstvantijdelijkeaanduiding">
+  <w:style w:type="character" w:styleId="PlaceholderText">
     <w:name w:val="Placeholder Text"/>
-    <w:basedOn w:val="Standaardalinea-lettertype"/>
+    <w:basedOn w:val="DefaultParagraphFont"/>
     <w:uiPriority w:val="99"/>
     <w:semiHidden/>
     <w:rPr>
@@ -8094,10 +7941,6 @@
 </file>
 
 <file path=customXml/item1.xml><?xml version="1.0" encoding="utf-8"?>
-<b:Sources xmlns:b="http://schemas.openxmlformats.org/officeDocument/2006/bibliography" xmlns="http://schemas.openxmlformats.org/officeDocument/2006/bibliography" SelectedStyle="\APA.XSL" StyleName="APA"/>
-</file>
-
-<file path=customXml/item2.xml><?xml version="1.0" encoding="utf-8"?>
 <p:properties xmlns:p="http://schemas.microsoft.com/office/2006/metadata/properties" xmlns:xsi="http://www.w3.org/2001/XMLSchema-instance" xmlns:pc="http://schemas.microsoft.com/office/infopath/2007/PartnerControls">
   <documentManagement>
     <lcf76f155ced4ddcb4097134ff3c332f xmlns="bebfbb31-f241-4af5-9f5c-754a7d553c11">
@@ -8107,16 +7950,11 @@
 </p:properties>
 </file>
 
-<file path=customXml/item3.xml><?xml version="1.0" encoding="utf-8"?>
-<?mso-contentType ?>
-<FormTemplates xmlns="http://schemas.microsoft.com/sharepoint/v3/contenttype/forms">
-  <Display>DocumentLibraryForm</Display>
-  <Edit>DocumentLibraryForm</Edit>
-  <New>DocumentLibraryForm</New>
-</FormTemplates>
+<file path=customXml/item2.xml><?xml version="1.0" encoding="utf-8"?>
+<b:Sources xmlns:b="http://schemas.openxmlformats.org/officeDocument/2006/bibliography" xmlns="http://schemas.openxmlformats.org/officeDocument/2006/bibliography" SelectedStyle="\APA.XSL" StyleName="APA"/>
 </file>
 
-<file path=customXml/item4.xml><?xml version="1.0" encoding="utf-8"?>
+<file path=customXml/item3.xml><?xml version="1.0" encoding="utf-8"?>
 <ct:contentTypeSchema xmlns:ct="http://schemas.microsoft.com/office/2006/metadata/contentType" xmlns:ma="http://schemas.microsoft.com/office/2006/metadata/properties/metaAttributes" ct:_="" ma:_="" ma:contentTypeName="Document" ma:contentTypeID="0x010100EC2F658523339945865356E6E5BB497A" ma:contentTypeVersion="9" ma:contentTypeDescription="Een nieuw document maken." ma:contentTypeScope="" ma:versionID="a2671e117779d91fe522a8a75dc9238f">
   <xsd:schema xmlns:xsd="http://www.w3.org/2001/XMLSchema" xmlns:xs="http://www.w3.org/2001/XMLSchema" xmlns:p="http://schemas.microsoft.com/office/2006/metadata/properties" xmlns:ns2="bebfbb31-f241-4af5-9f5c-754a7d553c11" targetNamespace="http://schemas.microsoft.com/office/2006/metadata/properties" ma:root="true" ma:fieldsID="e0081c2c65e354e1648e981ebe586d82" ns2:_="">
     <xsd:import namespace="bebfbb31-f241-4af5-9f5c-754a7d553c11"/>
@@ -8290,15 +8128,16 @@
 </ct:contentTypeSchema>
 </file>
 
-<file path=customXml/itemProps1.xml><?xml version="1.0" encoding="utf-8"?>
-<ds:datastoreItem xmlns:ds="http://schemas.openxmlformats.org/officeDocument/2006/customXml" ds:itemID="{6B266180-4566-410F-A1BB-71DDB42E2D71}">
-  <ds:schemaRefs>
-    <ds:schemaRef ds:uri="http://schemas.openxmlformats.org/officeDocument/2006/bibliography"/>
-  </ds:schemaRefs>
-</ds:datastoreItem>
+<file path=customXml/item4.xml><?xml version="1.0" encoding="utf-8"?>
+<?mso-contentType ?>
+<FormTemplates xmlns="http://schemas.microsoft.com/sharepoint/v3/contenttype/forms">
+  <Display>DocumentLibraryForm</Display>
+  <Edit>DocumentLibraryForm</Edit>
+  <New>DocumentLibraryForm</New>
+</FormTemplates>
 </file>
 
-<file path=customXml/itemProps2.xml><?xml version="1.0" encoding="utf-8"?>
+<file path=customXml/itemProps1.xml><?xml version="1.0" encoding="utf-8"?>
 <ds:datastoreItem xmlns:ds="http://schemas.openxmlformats.org/officeDocument/2006/customXml" ds:itemID="{3A307493-747D-4D29-947A-117E0FC1FAEC}">
   <ds:schemaRefs>
     <ds:schemaRef ds:uri="http://schemas.microsoft.com/office/2006/metadata/properties"/>
@@ -8308,15 +8147,15 @@
 </ds:datastoreItem>
 </file>
 
-<file path=customXml/itemProps3.xml><?xml version="1.0" encoding="utf-8"?>
-<ds:datastoreItem xmlns:ds="http://schemas.openxmlformats.org/officeDocument/2006/customXml" ds:itemID="{7EC1CE9A-95EB-4C18-A197-7BD2FD4567F5}">
+<file path=customXml/itemProps2.xml><?xml version="1.0" encoding="utf-8"?>
+<ds:datastoreItem xmlns:ds="http://schemas.openxmlformats.org/officeDocument/2006/customXml" ds:itemID="{6B266180-4566-410F-A1BB-71DDB42E2D71}">
   <ds:schemaRefs>
-    <ds:schemaRef ds:uri="http://schemas.microsoft.com/sharepoint/v3/contenttype/forms"/>
+    <ds:schemaRef ds:uri="http://schemas.openxmlformats.org/officeDocument/2006/bibliography"/>
   </ds:schemaRefs>
 </ds:datastoreItem>
 </file>
 
-<file path=customXml/itemProps4.xml><?xml version="1.0" encoding="utf-8"?>
+<file path=customXml/itemProps3.xml><?xml version="1.0" encoding="utf-8"?>
 <ds:datastoreItem xmlns:ds="http://schemas.openxmlformats.org/officeDocument/2006/customXml" ds:itemID="{A994D4B5-E7A4-4EFB-B28C-3F02E84770CB}">
   <ds:schemaRefs>
     <ds:schemaRef ds:uri="http://schemas.microsoft.com/office/2006/metadata/contentType"/>
@@ -8332,4 +8171,12 @@
     <ds:schemaRef ds:uri="http://schemas.microsoft.com/internal/obd"/>
   </ds:schemaRefs>
 </ds:datastoreItem>
+</file>
+
+<file path=customXml/itemProps4.xml><?xml version="1.0" encoding="utf-8"?>
+<ds:datastoreItem xmlns:ds="http://schemas.openxmlformats.org/officeDocument/2006/customXml" ds:itemID="{7EC1CE9A-95EB-4C18-A197-7BD2FD4567F5}">
+  <ds:schemaRefs>
+    <ds:schemaRef ds:uri="http://schemas.microsoft.com/sharepoint/v3/contenttype/forms"/>
+  </ds:schemaRefs>
+</ds:datastoreItem>
 </file>
</xml_diff>